<commit_message>
GDD and music update
</commit_message>
<xml_diff>
--- a/wsTotal/TotalAnnihilationRoadRage/assets/Total Apocalypse - Road Rage.docx
+++ b/wsTotal/TotalAnnihilationRoadRage/assets/Total Apocalypse - Road Rage.docx
@@ -7799,7 +7799,21 @@
         <w:rPr>
           <w:rFonts w:ascii="Calibri Light" w:hAnsi="Calibri Light" w:cs="Calibri Light"/>
         </w:rPr>
-        <w:t>Android 2.2 (Froyo) and higher</w:t>
+        <w:t>Android 2.2 (</w:t>
+      </w:r>
+      <w:proofErr w:type="spellStart"/>
+      <w:r>
+        <w:rPr>
+          <w:rFonts w:ascii="Calibri Light" w:hAnsi="Calibri Light" w:cs="Calibri Light"/>
+        </w:rPr>
+        <w:t>Froyo</w:t>
+      </w:r>
+      <w:proofErr w:type="spellEnd"/>
+      <w:r>
+        <w:rPr>
+          <w:rFonts w:ascii="Calibri Light" w:hAnsi="Calibri Light" w:cs="Calibri Light"/>
+        </w:rPr>
+        <w:t>) and higher</w:t>
       </w:r>
     </w:p>
     <w:p>
@@ -7967,18 +7981,32 @@
         <w:rPr>
           <w:lang w:val="en-US"/>
         </w:rPr>
-        <w:t xml:space="preserve"> Canada</w:t>
-      </w:r>
+        <w:t xml:space="preserve"> </w:t>
+      </w:r>
+      <w:proofErr w:type="gramStart"/>
       <w:r>
         <w:rPr>
           <w:lang w:val="en-US"/>
         </w:rPr>
-        <w:t xml:space="preserve">. </w:t>
+        <w:t>Canada</w:t>
       </w:r>
       <w:r>
         <w:rPr>
           <w:lang w:val="en-US"/>
         </w:rPr>
+        <w:t>.</w:t>
+      </w:r>
+      <w:proofErr w:type="gramEnd"/>
+      <w:r>
+        <w:rPr>
+          <w:lang w:val="en-US"/>
+        </w:rPr>
+        <w:t xml:space="preserve"> </w:t>
+      </w:r>
+      <w:r>
+        <w:rPr>
+          <w:lang w:val="en-US"/>
+        </w:rPr>
         <w:t xml:space="preserve"> After blazing it up</w:t>
       </w:r>
       <w:r>
@@ -8052,7 +8080,21 @@
         <w:rPr>
           <w:lang w:val="en-US"/>
         </w:rPr>
-        <w:t xml:space="preserve">Over ninety percent of Canada was obliterated from the launch leaving less than thousands alive. Who will survive? Who will rise to the challenge and bring Rob Ford to justice? At this point nobody knows.. </w:t>
+        <w:t>Over ninety percent of Canada was obliterated from the launch leaving less than thousands alive. Who will survive? Who will rise to the challenge and bring Rob Ford to justice? At this point nobody knows</w:t>
+      </w:r>
+      <w:proofErr w:type="gramStart"/>
+      <w:r>
+        <w:rPr>
+          <w:lang w:val="en-US"/>
+        </w:rPr>
+        <w:t>..</w:t>
+      </w:r>
+      <w:proofErr w:type="gramEnd"/>
+      <w:r>
+        <w:rPr>
+          <w:lang w:val="en-US"/>
+        </w:rPr>
+        <w:t xml:space="preserve"> </w:t>
       </w:r>
     </w:p>
     <w:p>
@@ -8066,7 +8108,6 @@
       <w:bookmarkStart w:id="10" w:name="_Toc389029612"/>
       <w:bookmarkStart w:id="11" w:name="_Toc392185555"/>
       <w:r>
-        <w:lastRenderedPageBreak/>
         <w:t>Core Gameplay</w:t>
       </w:r>
       <w:bookmarkEnd w:id="10"/>
@@ -8093,49 +8134,6 @@
       </w:r>
       <w:bookmarkEnd w:id="12"/>
       <w:bookmarkEnd w:id="13"/>
-      <w:r>
-        <w:drawing>
-          <wp:inline distT="0" distB="0" distL="0" distR="0" wp14:anchorId="33557A88" wp14:editId="714A92DD">
-            <wp:extent cx="5762625" cy="4890228"/>
-            <wp:effectExtent l="0" t="0" r="0" b="5715"/>
-            <wp:docPr id="225" name="Picture 225"/>
-            <wp:cNvGraphicFramePr>
-              <a:graphicFrameLocks xmlns:a="http://schemas.openxmlformats.org/drawingml/2006/main" noChangeAspect="1"/>
-            </wp:cNvGraphicFramePr>
-            <a:graphic xmlns:a="http://schemas.openxmlformats.org/drawingml/2006/main">
-              <a:graphicData uri="http://schemas.openxmlformats.org/drawingml/2006/picture">
-                <pic:pic xmlns:pic="http://schemas.openxmlformats.org/drawingml/2006/picture">
-                  <pic:nvPicPr>
-                    <pic:cNvPr id="43" name="Map of Canada - Labelled.png"/>
-                    <pic:cNvPicPr/>
-                  </pic:nvPicPr>
-                  <pic:blipFill>
-                    <a:blip r:embed="rId8">
-                      <a:extLst>
-                        <a:ext uri="{28A0092B-C50C-407E-A947-70E740481C1C}">
-                          <a14:useLocalDpi xmlns:a14="http://schemas.microsoft.com/office/drawing/2010/main" val="0"/>
-                        </a:ext>
-                      </a:extLst>
-                    </a:blip>
-                    <a:stretch>
-                      <a:fillRect/>
-                    </a:stretch>
-                  </pic:blipFill>
-                  <pic:spPr>
-                    <a:xfrm>
-                      <a:off x="0" y="0"/>
-                      <a:ext cx="5776510" cy="4902011"/>
-                    </a:xfrm>
-                    <a:prstGeom prst="rect">
-                      <a:avLst/>
-                    </a:prstGeom>
-                  </pic:spPr>
-                </pic:pic>
-              </a:graphicData>
-            </a:graphic>
-          </wp:inline>
-        </w:drawing>
-      </w:r>
     </w:p>
     <w:p>
       <w:pPr>
@@ -8143,8 +8141,6 @@
           <w:lang w:val="en-US"/>
         </w:rPr>
       </w:pPr>
-      <w:bookmarkStart w:id="14" w:name="_GoBack"/>
-      <w:bookmarkEnd w:id="14"/>
     </w:p>
     <w:p>
       <w:pPr>
@@ -8172,125 +8168,51 @@
         <w:rPr>
           <w:lang w:val="en-US"/>
         </w:rPr>
-        <w:t>Other global conditions that can occur as the player progresses are weather conditions (snow, rain, tornadoes, etc.).  When the player does an action, there is a random chance that there is an impact from the current weather condition.  There are also the random generated cases of sickness/disease and attacks from other gangs.</w:t>
-      </w:r>
-    </w:p>
-    <w:p>
-      <w:pPr>
+        <w:t>On the overhead map, the player moves by first selecting his vehicular avatar and then select the destination.</w:t>
+      </w:r>
+      <w:r>
         <w:rPr>
           <w:lang w:val="en-US"/>
         </w:rPr>
-      </w:pPr>
+        <w:t xml:space="preserve"> The amount of resources that will be consumed for that trip will be shown and the user will have to confirm their action.</w:t>
+      </w:r>
       <w:r>
         <w:rPr>
           <w:lang w:val="en-US"/>
         </w:rPr>
-        <w:t>On the overhead map, the player moves by first selecting his vehicular avatar and then select the destination.</w:t>
+        <w:t xml:space="preserve">  The vehicle will move from its current location to the destinat</w:t>
       </w:r>
       <w:r>
         <w:rPr>
           <w:lang w:val="en-US"/>
         </w:rPr>
-        <w:t xml:space="preserve"> The amount of resources that will be consumed for that trip will be shown and the user will have to confirm their action.</w:t>
+        <w:t xml:space="preserve">ion or as far </w:t>
       </w:r>
       <w:r>
         <w:rPr>
           <w:lang w:val="en-US"/>
         </w:rPr>
-        <w:t xml:space="preserve">  The vehicle will move from its current location to the destinat</w:t>
+        <w:lastRenderedPageBreak/>
+        <w:t xml:space="preserve">as the fuel will allow you to travel. </w:t>
       </w:r>
       <w:r>
         <w:rPr>
           <w:lang w:val="en-US"/>
         </w:rPr>
-        <w:t xml:space="preserve">ion or as far as the fuel will allow you to travel. </w:t>
-      </w:r>
-      <w:r>
+        <w:t>Once it reach the destination for the first time, it auto search for loot, people, vehicles.  Being on a tile textured with particular material can increased the chances of finding particular resources.</w:t>
+      </w:r>
+    </w:p>
+    <w:p>
+      <w:pPr>
         <w:rPr>
           <w:lang w:val="en-US"/>
         </w:rPr>
-        <w:t xml:space="preserve">Once it reach the destination for the first time, it auto search for loot, </w:t>
-      </w:r>
+      </w:pPr>
       <w:r>
         <w:rPr>
           <w:lang w:val="en-US"/>
         </w:rPr>
-        <w:lastRenderedPageBreak/>
-        <w:t>people, vehicles.  Being on a tile textured with particular material can increased the chances of finding particular resources.</w:t>
-      </w:r>
-    </w:p>
-    <w:p>
-      <w:pPr>
-        <w:rPr>
-          <w:lang w:val="en-US"/>
-        </w:rPr>
-      </w:pPr>
-      <w:r>
-        <w:rPr>
-          <w:lang w:val="en-US"/>
-        </w:rPr>
-        <w:t>The player can select the avatar and an option list scrolls up from the bottom of the screen. The option list is:</w:t>
-      </w:r>
-    </w:p>
-    <w:p>
-      <w:pPr>
-        <w:pStyle w:val="ListParagraph"/>
-        <w:numPr>
-          <w:ilvl w:val="0"/>
-          <w:numId w:val="12"/>
-        </w:numPr>
-        <w:rPr>
-          <w:lang w:val="en-US"/>
-        </w:rPr>
-      </w:pPr>
-      <w:r>
-        <w:rPr>
-          <w:lang w:val="en-US"/>
-        </w:rPr>
-        <w:t>Move</w:t>
-      </w:r>
-      <w:r>
-        <w:rPr>
-          <w:lang w:val="en-US"/>
-        </w:rPr>
-        <w:t xml:space="preserve"> – Once you choose this option, you can then finger point and select your next destination.</w:t>
-      </w:r>
-    </w:p>
-    <w:p>
-      <w:pPr>
-        <w:pStyle w:val="ListParagraph"/>
-        <w:numPr>
-          <w:ilvl w:val="0"/>
-          <w:numId w:val="12"/>
-        </w:numPr>
-        <w:rPr>
-          <w:lang w:val="en-US"/>
-        </w:rPr>
-      </w:pPr>
-      <w:r>
-        <w:rPr>
-          <w:lang w:val="en-US"/>
-        </w:rPr>
-        <w:t>Search</w:t>
-      </w:r>
-      <w:r>
-        <w:rPr>
-          <w:lang w:val="en-US"/>
-        </w:rPr>
-        <w:t xml:space="preserve"> – Once you have moved to a location, you may not want to move right away on next turn.  So you can search for more loot, vehicle or people.</w:t>
-      </w:r>
-    </w:p>
-    <w:p>
-      <w:pPr>
-        <w:rPr>
-          <w:lang w:val="en-US"/>
-        </w:rPr>
-      </w:pPr>
-      <w:r>
-        <w:rPr>
-          <w:lang w:val="en-US"/>
-        </w:rPr>
-        <w:t xml:space="preserve">So a swipe from the side can bring your current inventory into view and swiping in the opposite direction would remove it so the map becomes in focus and full again. </w:t>
+        <w:t xml:space="preserve">Press the inventory button to bring up your inventory. </w:t>
       </w:r>
     </w:p>
     <w:p>
@@ -8311,16 +8233,16 @@
           <w:lang w:val="en-US"/>
         </w:rPr>
       </w:pPr>
-      <w:bookmarkStart w:id="15" w:name="_Toc389029615"/>
-      <w:bookmarkStart w:id="16" w:name="_Toc392185557"/>
+      <w:bookmarkStart w:id="14" w:name="_Toc389029615"/>
+      <w:bookmarkStart w:id="15" w:name="_Toc392185557"/>
       <w:r>
         <w:rPr>
           <w:lang w:val="en-US"/>
         </w:rPr>
         <w:t>In Battle</w:t>
       </w:r>
+      <w:bookmarkEnd w:id="14"/>
       <w:bookmarkEnd w:id="15"/>
-      <w:bookmarkEnd w:id="16"/>
     </w:p>
     <w:p>
       <w:pPr>
@@ -8438,7 +8360,7 @@
                                           </pic:cNvPicPr>
                                         </pic:nvPicPr>
                                         <pic:blipFill>
-                                          <a:blip r:embed="rId9">
+                                          <a:blip r:embed="rId8">
                                             <a:extLst>
                                               <a:ext uri="{28A0092B-C50C-407E-A947-70E740481C1C}">
                                                 <a14:useLocalDpi xmlns:a14="http://schemas.microsoft.com/office/drawing/2010/main" val="0"/>
@@ -8518,7 +8440,7 @@
                           <wp:inline distT="0" distB="0" distL="0" distR="0" wp14:anchorId="2ED166AB" wp14:editId="325C7B60">
                             <wp:extent cx="408305" cy="272203"/>
                             <wp:effectExtent l="0" t="0" r="0" b="0"/>
-                            <wp:docPr id="269" name="Picture 269"/>
+                            <wp:docPr id="224" name="Picture 224"/>
                             <wp:cNvGraphicFramePr>
                               <a:graphicFrameLocks xmlns:a="http://schemas.openxmlformats.org/drawingml/2006/main" noChangeAspect="1"/>
                             </wp:cNvGraphicFramePr>
@@ -8532,7 +8454,7 @@
                                     </pic:cNvPicPr>
                                   </pic:nvPicPr>
                                   <pic:blipFill>
-                                    <a:blip r:embed="rId10">
+                                    <a:blip r:embed="rId9">
                                       <a:extLst>
                                         <a:ext uri="{28A0092B-C50C-407E-A947-70E740481C1C}">
                                           <a14:useLocalDpi xmlns:a14="http://schemas.microsoft.com/office/drawing/2010/main" val="0"/>
@@ -9658,7 +9580,7 @@
                     <pic:cNvPicPr/>
                   </pic:nvPicPr>
                   <pic:blipFill>
-                    <a:blip r:embed="rId11" cstate="print">
+                    <a:blip r:embed="rId10" cstate="print">
                       <a:extLst>
                         <a:ext uri="{28A0092B-C50C-407E-A947-70E740481C1C}">
                           <a14:useLocalDpi xmlns:a14="http://schemas.microsoft.com/office/drawing/2010/main" val="0"/>
@@ -9921,16 +9843,16 @@
           <w:lang w:val="en-US"/>
         </w:rPr>
       </w:pPr>
-      <w:bookmarkStart w:id="17" w:name="_Toc389029616"/>
-      <w:bookmarkStart w:id="18" w:name="_Toc392185558"/>
+      <w:bookmarkStart w:id="16" w:name="_Toc389029616"/>
+      <w:bookmarkStart w:id="17" w:name="_Toc392185558"/>
       <w:r>
         <w:rPr>
           <w:lang w:val="en-US"/>
         </w:rPr>
         <w:t>Road Combat</w:t>
       </w:r>
+      <w:bookmarkEnd w:id="16"/>
       <w:bookmarkEnd w:id="17"/>
-      <w:bookmarkEnd w:id="18"/>
     </w:p>
     <w:p>
       <w:pPr>
@@ -9943,16 +9865,30 @@
           <w:lang w:val="en-US"/>
         </w:rPr>
       </w:pPr>
-      <w:bookmarkStart w:id="19" w:name="_Toc389029621"/>
-      <w:bookmarkStart w:id="20" w:name="_Toc392185559"/>
+      <w:bookmarkStart w:id="18" w:name="_Toc389029621"/>
+      <w:bookmarkStart w:id="19" w:name="_Toc392185559"/>
       <w:r>
         <w:rPr>
           <w:lang w:val="en-US"/>
         </w:rPr>
         <w:t>Tactical Combat</w:t>
       </w:r>
+      <w:bookmarkEnd w:id="18"/>
       <w:bookmarkEnd w:id="19"/>
-      <w:bookmarkEnd w:id="20"/>
+    </w:p>
+    <w:p>
+      <w:pPr>
+        <w:rPr>
+          <w:lang w:val="en-US"/>
+        </w:rPr>
+      </w:pPr>
+    </w:p>
+    <w:p>
+      <w:pPr>
+        <w:rPr>
+          <w:lang w:val="en-US"/>
+        </w:rPr>
+      </w:pPr>
     </w:p>
     <w:p>
       <w:pPr>
@@ -10207,7 +10143,7 @@
                     <pic:cNvPicPr/>
                   </pic:nvPicPr>
                   <pic:blipFill>
-                    <a:blip r:embed="rId11" cstate="print">
+                    <a:blip r:embed="rId10" cstate="print">
                       <a:extLst>
                         <a:ext uri="{28A0092B-C50C-407E-A947-70E740481C1C}">
                           <a14:useLocalDpi xmlns:a14="http://schemas.microsoft.com/office/drawing/2010/main" val="0"/>
@@ -10365,8 +10301,14 @@
         <w:rPr>
           <w:rFonts w:asciiTheme="majorHAnsi" w:hAnsiTheme="majorHAnsi"/>
         </w:rPr>
+        <w:t xml:space="preserve">In the attack phase you will select your vehicle to show a UI that shows where the vehicle can attack. After selecting your vehicle any enemies in range of it will turn bright red indicating that you can attack that vehicle. Press down on a vehicle in your line of sight and then select one of the three options to attack either the exterior, interior, or the tires of that vehicle. After you attack your </w:t>
+      </w:r>
+      <w:r>
+        <w:rPr>
+          <w:rFonts w:asciiTheme="majorHAnsi" w:hAnsiTheme="majorHAnsi"/>
+        </w:rPr>
         <w:lastRenderedPageBreak/>
-        <w:t xml:space="preserve">In the attack phase you will select your vehicle to show a UI that shows where the vehicle can attack. After selecting your vehicle any enemies in range of it will turn bright red indicating that you can attack that vehicle. Press down on a vehicle in your line of sight and then select one of the three options to attack either the exterior, interior, or the tires of that vehicle. After you attack your vehicle will not be able to attack again until the next attack phase. Continue this until all your vehicles have attacked or you skip the phase. </w:t>
+        <w:t xml:space="preserve">vehicle will not be able to attack again until the next attack phase. Continue this until all your vehicles have attacked or you skip the phase. </w:t>
       </w:r>
     </w:p>
     <w:p>
@@ -10702,17 +10644,18 @@
           <w:sz w:val="22"/>
           <w:szCs w:val="22"/>
         </w:rPr>
-        <w:t>A: Armsmaster</w:t>
-      </w:r>
+        <w:t xml:space="preserve">A: </w:t>
+      </w:r>
+      <w:proofErr w:type="spellStart"/>
       <w:r>
         <w:rPr>
           <w:rFonts w:asciiTheme="majorHAnsi" w:hAnsiTheme="majorHAnsi"/>
           <w:sz w:val="22"/>
           <w:szCs w:val="22"/>
         </w:rPr>
-        <w:tab/>
-        <w:t>+2</w:t>
-      </w:r>
+        <w:t>Armsmaster</w:t>
+      </w:r>
+      <w:proofErr w:type="spellEnd"/>
       <w:r>
         <w:rPr>
           <w:rFonts w:asciiTheme="majorHAnsi" w:hAnsiTheme="majorHAnsi"/>
@@ -10720,6 +10663,7 @@
           <w:szCs w:val="22"/>
         </w:rPr>
         <w:tab/>
+        <w:t>+2</w:t>
       </w:r>
       <w:r>
         <w:rPr>
@@ -10728,34 +10672,33 @@
           <w:szCs w:val="22"/>
         </w:rPr>
         <w:tab/>
-        <w:t>+4</w:t>
-      </w:r>
-    </w:p>
-    <w:p>
-      <w:pPr>
-        <w:pStyle w:val="Standard"/>
+      </w:r>
+      <w:r>
         <w:rPr>
           <w:rFonts w:asciiTheme="majorHAnsi" w:hAnsiTheme="majorHAnsi"/>
           <w:sz w:val="22"/>
           <w:szCs w:val="22"/>
         </w:rPr>
-      </w:pPr>
-      <w:r>
+        <w:tab/>
+        <w:t>+4</w:t>
+      </w:r>
+    </w:p>
+    <w:p>
+      <w:pPr>
+        <w:pStyle w:val="Standard"/>
         <w:rPr>
           <w:rFonts w:asciiTheme="majorHAnsi" w:hAnsiTheme="majorHAnsi"/>
           <w:sz w:val="22"/>
           <w:szCs w:val="22"/>
         </w:rPr>
-        <w:t>B: Bodyguard</w:t>
-      </w:r>
+      </w:pPr>
       <w:r>
         <w:rPr>
           <w:rFonts w:asciiTheme="majorHAnsi" w:hAnsiTheme="majorHAnsi"/>
           <w:sz w:val="22"/>
           <w:szCs w:val="22"/>
         </w:rPr>
-        <w:tab/>
-        <w:t>+1</w:t>
+        <w:t>B: Bodyguard</w:t>
       </w:r>
       <w:r>
         <w:rPr>
@@ -10764,6 +10707,7 @@
           <w:szCs w:val="22"/>
         </w:rPr>
         <w:tab/>
+        <w:t>+1</w:t>
       </w:r>
       <w:r>
         <w:rPr>
@@ -10772,34 +10716,33 @@
           <w:szCs w:val="22"/>
         </w:rPr>
         <w:tab/>
-        <w:t>+3</w:t>
-      </w:r>
-    </w:p>
-    <w:p>
-      <w:pPr>
-        <w:pStyle w:val="Standard"/>
+      </w:r>
+      <w:r>
         <w:rPr>
           <w:rFonts w:asciiTheme="majorHAnsi" w:hAnsiTheme="majorHAnsi"/>
           <w:sz w:val="22"/>
           <w:szCs w:val="22"/>
         </w:rPr>
-      </w:pPr>
-      <w:r>
+        <w:tab/>
+        <w:t>+3</w:t>
+      </w:r>
+    </w:p>
+    <w:p>
+      <w:pPr>
+        <w:pStyle w:val="Standard"/>
         <w:rPr>
           <w:rFonts w:asciiTheme="majorHAnsi" w:hAnsiTheme="majorHAnsi"/>
           <w:sz w:val="22"/>
           <w:szCs w:val="22"/>
         </w:rPr>
-        <w:t>C: Commando</w:t>
-      </w:r>
+      </w:pPr>
       <w:r>
         <w:rPr>
           <w:rFonts w:asciiTheme="majorHAnsi" w:hAnsiTheme="majorHAnsi"/>
           <w:sz w:val="22"/>
           <w:szCs w:val="22"/>
         </w:rPr>
-        <w:tab/>
-        <w:t xml:space="preserve"> 0</w:t>
+        <w:t>C: Commando</w:t>
       </w:r>
       <w:r>
         <w:rPr>
@@ -10808,6 +10751,7 @@
           <w:szCs w:val="22"/>
         </w:rPr>
         <w:tab/>
+        <w:t xml:space="preserve"> 0</w:t>
       </w:r>
       <w:r>
         <w:rPr>
@@ -10816,33 +10760,33 @@
           <w:szCs w:val="22"/>
         </w:rPr>
         <w:tab/>
-        <w:t>+2</w:t>
-      </w:r>
-    </w:p>
-    <w:p>
-      <w:pPr>
-        <w:pStyle w:val="Standard"/>
+      </w:r>
+      <w:r>
         <w:rPr>
           <w:rFonts w:asciiTheme="majorHAnsi" w:hAnsiTheme="majorHAnsi"/>
           <w:sz w:val="22"/>
           <w:szCs w:val="22"/>
         </w:rPr>
-      </w:pPr>
-      <w:r>
+        <w:tab/>
+        <w:t>+2</w:t>
+      </w:r>
+    </w:p>
+    <w:p>
+      <w:pPr>
+        <w:pStyle w:val="Standard"/>
         <w:rPr>
           <w:rFonts w:asciiTheme="majorHAnsi" w:hAnsiTheme="majorHAnsi"/>
           <w:sz w:val="22"/>
           <w:szCs w:val="22"/>
         </w:rPr>
-        <w:t>D: Dragoon</w:t>
-      </w:r>
+      </w:pPr>
       <w:r>
         <w:rPr>
           <w:rFonts w:asciiTheme="majorHAnsi" w:hAnsiTheme="majorHAnsi"/>
           <w:sz w:val="22"/>
           <w:szCs w:val="22"/>
         </w:rPr>
-        <w:tab/>
+        <w:t>D: Dragoon</w:t>
       </w:r>
       <w:r>
         <w:rPr>
@@ -10850,7 +10794,7 @@
           <w:sz w:val="22"/>
           <w:szCs w:val="22"/>
         </w:rPr>
-        <w:t>-1</w:t>
+        <w:tab/>
       </w:r>
       <w:r>
         <w:rPr>
@@ -10858,7 +10802,7 @@
           <w:sz w:val="22"/>
           <w:szCs w:val="22"/>
         </w:rPr>
-        <w:tab/>
+        <w:t>-1</w:t>
       </w:r>
       <w:r>
         <w:rPr>
@@ -10867,33 +10811,33 @@
           <w:szCs w:val="22"/>
         </w:rPr>
         <w:tab/>
-        <w:t>+1</w:t>
-      </w:r>
-    </w:p>
-    <w:p>
-      <w:pPr>
-        <w:pStyle w:val="Standard"/>
+      </w:r>
+      <w:r>
         <w:rPr>
           <w:rFonts w:asciiTheme="majorHAnsi" w:hAnsiTheme="majorHAnsi"/>
           <w:sz w:val="22"/>
           <w:szCs w:val="22"/>
         </w:rPr>
-      </w:pPr>
-      <w:r>
+        <w:tab/>
+        <w:t>+1</w:t>
+      </w:r>
+    </w:p>
+    <w:p>
+      <w:pPr>
+        <w:pStyle w:val="Standard"/>
         <w:rPr>
           <w:rFonts w:asciiTheme="majorHAnsi" w:hAnsiTheme="majorHAnsi"/>
           <w:sz w:val="22"/>
           <w:szCs w:val="22"/>
         </w:rPr>
-        <w:t>E: Escort</w:t>
-      </w:r>
+      </w:pPr>
       <w:r>
         <w:rPr>
           <w:rFonts w:asciiTheme="majorHAnsi" w:hAnsiTheme="majorHAnsi"/>
           <w:sz w:val="22"/>
           <w:szCs w:val="22"/>
         </w:rPr>
-        <w:tab/>
+        <w:t>E: Escort</w:t>
       </w:r>
       <w:r>
         <w:rPr>
@@ -10901,7 +10845,7 @@
           <w:sz w:val="22"/>
           <w:szCs w:val="22"/>
         </w:rPr>
-        <w:t>-2</w:t>
+        <w:tab/>
       </w:r>
       <w:r>
         <w:rPr>
@@ -10909,7 +10853,7 @@
           <w:sz w:val="22"/>
           <w:szCs w:val="22"/>
         </w:rPr>
-        <w:tab/>
+        <w:t>-2</w:t>
       </w:r>
       <w:r>
         <w:rPr>
@@ -10918,18 +10862,16 @@
           <w:szCs w:val="22"/>
         </w:rPr>
         <w:tab/>
-        <w:t xml:space="preserve"> 0</w:t>
-      </w:r>
-    </w:p>
-    <w:p>
-      <w:pPr>
-        <w:pStyle w:val="Standard"/>
+      </w:r>
+      <w:r>
         <w:rPr>
           <w:rFonts w:asciiTheme="majorHAnsi" w:hAnsiTheme="majorHAnsi"/>
           <w:sz w:val="22"/>
           <w:szCs w:val="22"/>
         </w:rPr>
-      </w:pPr>
+        <w:tab/>
+        <w:t xml:space="preserve"> 0</w:t>
+      </w:r>
     </w:p>
     <w:p>
       <w:pPr>
@@ -10940,42 +10882,42 @@
           <w:szCs w:val="22"/>
         </w:rPr>
       </w:pPr>
-      <w:r>
+    </w:p>
+    <w:p>
+      <w:pPr>
+        <w:pStyle w:val="Standard"/>
         <w:rPr>
           <w:rFonts w:asciiTheme="majorHAnsi" w:hAnsiTheme="majorHAnsi"/>
           <w:sz w:val="22"/>
           <w:szCs w:val="22"/>
         </w:rPr>
-        <w:t>Crossbows – max distance of 5 spaces</w:t>
-      </w:r>
-    </w:p>
-    <w:p>
-      <w:pPr>
-        <w:pStyle w:val="Standard"/>
+      </w:pPr>
+      <w:r>
         <w:rPr>
           <w:rFonts w:asciiTheme="majorHAnsi" w:hAnsiTheme="majorHAnsi"/>
           <w:sz w:val="22"/>
           <w:szCs w:val="22"/>
         </w:rPr>
-      </w:pPr>
-      <w:r>
+        <w:t>Crossbows – max distance of 5 spaces</w:t>
+      </w:r>
+    </w:p>
+    <w:p>
+      <w:pPr>
+        <w:pStyle w:val="Standard"/>
         <w:rPr>
           <w:rFonts w:asciiTheme="majorHAnsi" w:hAnsiTheme="majorHAnsi"/>
           <w:sz w:val="22"/>
           <w:szCs w:val="22"/>
         </w:rPr>
-        <w:t>Guns- max distance of 10 spaces</w:t>
-      </w:r>
-    </w:p>
-    <w:p>
-      <w:pPr>
-        <w:pStyle w:val="Standard"/>
+      </w:pPr>
+      <w:r>
         <w:rPr>
           <w:rFonts w:asciiTheme="majorHAnsi" w:hAnsiTheme="majorHAnsi"/>
           <w:sz w:val="22"/>
           <w:szCs w:val="22"/>
         </w:rPr>
-      </w:pPr>
+        <w:t>Guns- max distance of 10 spaces</w:t>
+      </w:r>
     </w:p>
     <w:p>
       <w:pPr>
@@ -10986,40 +10928,41 @@
           <w:szCs w:val="22"/>
         </w:rPr>
       </w:pPr>
-      <w:r>
+    </w:p>
+    <w:p>
+      <w:pPr>
+        <w:pStyle w:val="Standard"/>
         <w:rPr>
           <w:rFonts w:asciiTheme="majorHAnsi" w:hAnsiTheme="majorHAnsi"/>
           <w:sz w:val="22"/>
           <w:szCs w:val="22"/>
         </w:rPr>
-        <w:t>Range Modifiers:</w:t>
-      </w:r>
-    </w:p>
-    <w:p>
-      <w:pPr>
-        <w:pStyle w:val="Standard"/>
+      </w:pPr>
+      <w:r>
         <w:rPr>
           <w:rFonts w:asciiTheme="majorHAnsi" w:hAnsiTheme="majorHAnsi"/>
           <w:sz w:val="22"/>
           <w:szCs w:val="22"/>
         </w:rPr>
-      </w:pPr>
-      <w:r>
+        <w:t>Range Modifiers:</w:t>
+      </w:r>
+    </w:p>
+    <w:p>
+      <w:pPr>
+        <w:pStyle w:val="Standard"/>
         <w:rPr>
           <w:rFonts w:asciiTheme="majorHAnsi" w:hAnsiTheme="majorHAnsi"/>
           <w:sz w:val="22"/>
           <w:szCs w:val="22"/>
         </w:rPr>
-        <w:t>Distance</w:t>
-      </w:r>
+      </w:pPr>
       <w:r>
         <w:rPr>
           <w:rFonts w:asciiTheme="majorHAnsi" w:hAnsiTheme="majorHAnsi"/>
           <w:sz w:val="22"/>
           <w:szCs w:val="22"/>
         </w:rPr>
-        <w:tab/>
-        <w:t>Crossbow</w:t>
+        <w:t>Distance</w:t>
       </w:r>
       <w:r>
         <w:rPr>
@@ -11028,33 +10971,34 @@
           <w:szCs w:val="22"/>
         </w:rPr>
         <w:tab/>
-        <w:t>Guns</w:t>
-      </w:r>
-    </w:p>
-    <w:p>
-      <w:pPr>
-        <w:pStyle w:val="Standard"/>
+        <w:t>Crossbow</w:t>
+      </w:r>
+      <w:r>
         <w:rPr>
           <w:rFonts w:asciiTheme="majorHAnsi" w:hAnsiTheme="majorHAnsi"/>
           <w:sz w:val="22"/>
           <w:szCs w:val="22"/>
         </w:rPr>
-      </w:pPr>
-      <w:r>
+        <w:tab/>
+        <w:t>Guns</w:t>
+      </w:r>
+    </w:p>
+    <w:p>
+      <w:pPr>
+        <w:pStyle w:val="Standard"/>
         <w:rPr>
           <w:rFonts w:asciiTheme="majorHAnsi" w:hAnsiTheme="majorHAnsi"/>
           <w:sz w:val="22"/>
           <w:szCs w:val="22"/>
         </w:rPr>
-        <w:t>1</w:t>
-      </w:r>
+      </w:pPr>
       <w:r>
         <w:rPr>
           <w:rFonts w:asciiTheme="majorHAnsi" w:hAnsiTheme="majorHAnsi"/>
           <w:sz w:val="22"/>
           <w:szCs w:val="22"/>
         </w:rPr>
-        <w:tab/>
+        <w:t>1</w:t>
       </w:r>
       <w:r>
         <w:rPr>
@@ -11071,7 +11015,6 @@
           <w:szCs w:val="22"/>
         </w:rPr>
         <w:tab/>
-        <w:t>0</w:t>
       </w:r>
       <w:r>
         <w:rPr>
@@ -11080,33 +11023,34 @@
           <w:szCs w:val="22"/>
         </w:rPr>
         <w:tab/>
-        <w:t xml:space="preserve">    0</w:t>
-      </w:r>
-    </w:p>
-    <w:p>
-      <w:pPr>
-        <w:pStyle w:val="Standard"/>
+        <w:t>0</w:t>
+      </w:r>
+      <w:r>
         <w:rPr>
           <w:rFonts w:asciiTheme="majorHAnsi" w:hAnsiTheme="majorHAnsi"/>
           <w:sz w:val="22"/>
           <w:szCs w:val="22"/>
         </w:rPr>
-      </w:pPr>
-      <w:r>
+        <w:tab/>
+        <w:t xml:space="preserve">    0</w:t>
+      </w:r>
+    </w:p>
+    <w:p>
+      <w:pPr>
+        <w:pStyle w:val="Standard"/>
         <w:rPr>
           <w:rFonts w:asciiTheme="majorHAnsi" w:hAnsiTheme="majorHAnsi"/>
           <w:sz w:val="22"/>
           <w:szCs w:val="22"/>
         </w:rPr>
-        <w:t>2</w:t>
-      </w:r>
+      </w:pPr>
       <w:r>
         <w:rPr>
           <w:rFonts w:asciiTheme="majorHAnsi" w:hAnsiTheme="majorHAnsi"/>
           <w:sz w:val="22"/>
           <w:szCs w:val="22"/>
         </w:rPr>
-        <w:tab/>
+        <w:t>2</w:t>
       </w:r>
       <w:r>
         <w:rPr>
@@ -11123,7 +11067,6 @@
           <w:szCs w:val="22"/>
         </w:rPr>
         <w:tab/>
-        <w:t>+2</w:t>
       </w:r>
       <w:r>
         <w:rPr>
@@ -11132,33 +11075,34 @@
           <w:szCs w:val="22"/>
         </w:rPr>
         <w:tab/>
-        <w:t xml:space="preserve">   +1</w:t>
-      </w:r>
-    </w:p>
-    <w:p>
-      <w:pPr>
-        <w:pStyle w:val="Standard"/>
+        <w:t>+2</w:t>
+      </w:r>
+      <w:r>
         <w:rPr>
           <w:rFonts w:asciiTheme="majorHAnsi" w:hAnsiTheme="majorHAnsi"/>
           <w:sz w:val="22"/>
           <w:szCs w:val="22"/>
         </w:rPr>
-      </w:pPr>
-      <w:r>
+        <w:tab/>
+        <w:t xml:space="preserve">   +1</w:t>
+      </w:r>
+    </w:p>
+    <w:p>
+      <w:pPr>
+        <w:pStyle w:val="Standard"/>
         <w:rPr>
           <w:rFonts w:asciiTheme="majorHAnsi" w:hAnsiTheme="majorHAnsi"/>
           <w:sz w:val="22"/>
           <w:szCs w:val="22"/>
         </w:rPr>
-        <w:t>3</w:t>
-      </w:r>
+      </w:pPr>
       <w:r>
         <w:rPr>
           <w:rFonts w:asciiTheme="majorHAnsi" w:hAnsiTheme="majorHAnsi"/>
           <w:sz w:val="22"/>
           <w:szCs w:val="22"/>
         </w:rPr>
-        <w:tab/>
+        <w:t>3</w:t>
       </w:r>
       <w:r>
         <w:rPr>
@@ -11175,7 +11119,6 @@
           <w:szCs w:val="22"/>
         </w:rPr>
         <w:tab/>
-        <w:t>+4</w:t>
       </w:r>
       <w:r>
         <w:rPr>
@@ -11184,33 +11127,34 @@
           <w:szCs w:val="22"/>
         </w:rPr>
         <w:tab/>
-        <w:t xml:space="preserve">   +2</w:t>
-      </w:r>
-    </w:p>
-    <w:p>
-      <w:pPr>
-        <w:pStyle w:val="Standard"/>
+        <w:t>+4</w:t>
+      </w:r>
+      <w:r>
         <w:rPr>
           <w:rFonts w:asciiTheme="majorHAnsi" w:hAnsiTheme="majorHAnsi"/>
           <w:sz w:val="22"/>
           <w:szCs w:val="22"/>
         </w:rPr>
-      </w:pPr>
-      <w:r>
+        <w:tab/>
+        <w:t xml:space="preserve">   +2</w:t>
+      </w:r>
+    </w:p>
+    <w:p>
+      <w:pPr>
+        <w:pStyle w:val="Standard"/>
         <w:rPr>
           <w:rFonts w:asciiTheme="majorHAnsi" w:hAnsiTheme="majorHAnsi"/>
           <w:sz w:val="22"/>
           <w:szCs w:val="22"/>
         </w:rPr>
-        <w:t>4</w:t>
-      </w:r>
+      </w:pPr>
       <w:r>
         <w:rPr>
           <w:rFonts w:asciiTheme="majorHAnsi" w:hAnsiTheme="majorHAnsi"/>
           <w:sz w:val="22"/>
           <w:szCs w:val="22"/>
         </w:rPr>
-        <w:tab/>
+        <w:t>4</w:t>
       </w:r>
       <w:r>
         <w:rPr>
@@ -11227,7 +11171,6 @@
           <w:szCs w:val="22"/>
         </w:rPr>
         <w:tab/>
-        <w:t>+6</w:t>
       </w:r>
       <w:r>
         <w:rPr>
@@ -11236,33 +11179,34 @@
           <w:szCs w:val="22"/>
         </w:rPr>
         <w:tab/>
-        <w:t xml:space="preserve">   +3</w:t>
-      </w:r>
-    </w:p>
-    <w:p>
-      <w:pPr>
-        <w:pStyle w:val="Standard"/>
+        <w:t>+6</w:t>
+      </w:r>
+      <w:r>
         <w:rPr>
           <w:rFonts w:asciiTheme="majorHAnsi" w:hAnsiTheme="majorHAnsi"/>
           <w:sz w:val="22"/>
           <w:szCs w:val="22"/>
         </w:rPr>
-      </w:pPr>
-      <w:r>
+        <w:tab/>
+        <w:t xml:space="preserve">   +3</w:t>
+      </w:r>
+    </w:p>
+    <w:p>
+      <w:pPr>
+        <w:pStyle w:val="Standard"/>
         <w:rPr>
           <w:rFonts w:asciiTheme="majorHAnsi" w:hAnsiTheme="majorHAnsi"/>
           <w:sz w:val="22"/>
           <w:szCs w:val="22"/>
         </w:rPr>
-        <w:t>5</w:t>
-      </w:r>
+      </w:pPr>
       <w:r>
         <w:rPr>
           <w:rFonts w:asciiTheme="majorHAnsi" w:hAnsiTheme="majorHAnsi"/>
           <w:sz w:val="22"/>
           <w:szCs w:val="22"/>
         </w:rPr>
-        <w:tab/>
+        <w:t>5</w:t>
       </w:r>
       <w:r>
         <w:rPr>
@@ -11279,7 +11223,6 @@
           <w:szCs w:val="22"/>
         </w:rPr>
         <w:tab/>
-        <w:t>+8</w:t>
       </w:r>
       <w:r>
         <w:rPr>
@@ -11288,33 +11231,34 @@
           <w:szCs w:val="22"/>
         </w:rPr>
         <w:tab/>
-        <w:t xml:space="preserve">   +4</w:t>
-      </w:r>
-    </w:p>
-    <w:p>
-      <w:pPr>
-        <w:pStyle w:val="Standard"/>
+        <w:t>+8</w:t>
+      </w:r>
+      <w:r>
         <w:rPr>
           <w:rFonts w:asciiTheme="majorHAnsi" w:hAnsiTheme="majorHAnsi"/>
           <w:sz w:val="22"/>
           <w:szCs w:val="22"/>
         </w:rPr>
-      </w:pPr>
-      <w:r>
+        <w:tab/>
+        <w:t xml:space="preserve">   +4</w:t>
+      </w:r>
+    </w:p>
+    <w:p>
+      <w:pPr>
+        <w:pStyle w:val="Standard"/>
         <w:rPr>
           <w:rFonts w:asciiTheme="majorHAnsi" w:hAnsiTheme="majorHAnsi"/>
           <w:sz w:val="22"/>
           <w:szCs w:val="22"/>
         </w:rPr>
-        <w:t>6</w:t>
-      </w:r>
+      </w:pPr>
       <w:r>
         <w:rPr>
           <w:rFonts w:asciiTheme="majorHAnsi" w:hAnsiTheme="majorHAnsi"/>
           <w:sz w:val="22"/>
           <w:szCs w:val="22"/>
         </w:rPr>
-        <w:tab/>
+        <w:t>6</w:t>
       </w:r>
       <w:r>
         <w:rPr>
@@ -11323,7 +11267,6 @@
           <w:szCs w:val="22"/>
         </w:rPr>
         <w:tab/>
-        <w:t xml:space="preserve">         N/A</w:t>
       </w:r>
       <w:r>
         <w:rPr>
@@ -11332,33 +11275,34 @@
           <w:szCs w:val="22"/>
         </w:rPr>
         <w:tab/>
-        <w:t xml:space="preserve">   +5</w:t>
-      </w:r>
-    </w:p>
-    <w:p>
-      <w:pPr>
-        <w:pStyle w:val="Standard"/>
+        <w:t xml:space="preserve">         N/A</w:t>
+      </w:r>
+      <w:r>
         <w:rPr>
           <w:rFonts w:asciiTheme="majorHAnsi" w:hAnsiTheme="majorHAnsi"/>
           <w:sz w:val="22"/>
           <w:szCs w:val="22"/>
         </w:rPr>
-      </w:pPr>
-      <w:r>
+        <w:tab/>
+        <w:t xml:space="preserve">   +5</w:t>
+      </w:r>
+    </w:p>
+    <w:p>
+      <w:pPr>
+        <w:pStyle w:val="Standard"/>
         <w:rPr>
           <w:rFonts w:asciiTheme="majorHAnsi" w:hAnsiTheme="majorHAnsi"/>
           <w:sz w:val="22"/>
           <w:szCs w:val="22"/>
         </w:rPr>
-        <w:t>7</w:t>
-      </w:r>
+      </w:pPr>
       <w:r>
         <w:rPr>
           <w:rFonts w:asciiTheme="majorHAnsi" w:hAnsiTheme="majorHAnsi"/>
           <w:sz w:val="22"/>
           <w:szCs w:val="22"/>
         </w:rPr>
-        <w:tab/>
+        <w:t>7</w:t>
       </w:r>
       <w:r>
         <w:rPr>
@@ -11367,7 +11311,6 @@
           <w:szCs w:val="22"/>
         </w:rPr>
         <w:tab/>
-        <w:t xml:space="preserve">         N/A</w:t>
       </w:r>
       <w:r>
         <w:rPr>
@@ -11376,33 +11319,34 @@
           <w:szCs w:val="22"/>
         </w:rPr>
         <w:tab/>
-        <w:t xml:space="preserve">   +6</w:t>
-      </w:r>
-    </w:p>
-    <w:p>
-      <w:pPr>
-        <w:pStyle w:val="Standard"/>
+        <w:t xml:space="preserve">         N/A</w:t>
+      </w:r>
+      <w:r>
         <w:rPr>
           <w:rFonts w:asciiTheme="majorHAnsi" w:hAnsiTheme="majorHAnsi"/>
           <w:sz w:val="22"/>
           <w:szCs w:val="22"/>
         </w:rPr>
-      </w:pPr>
-      <w:r>
+        <w:tab/>
+        <w:t xml:space="preserve">   +6</w:t>
+      </w:r>
+    </w:p>
+    <w:p>
+      <w:pPr>
+        <w:pStyle w:val="Standard"/>
         <w:rPr>
           <w:rFonts w:asciiTheme="majorHAnsi" w:hAnsiTheme="majorHAnsi"/>
           <w:sz w:val="22"/>
           <w:szCs w:val="22"/>
         </w:rPr>
-        <w:t>8</w:t>
-      </w:r>
+      </w:pPr>
       <w:r>
         <w:rPr>
           <w:rFonts w:asciiTheme="majorHAnsi" w:hAnsiTheme="majorHAnsi"/>
           <w:sz w:val="22"/>
           <w:szCs w:val="22"/>
         </w:rPr>
-        <w:tab/>
+        <w:t>8</w:t>
       </w:r>
       <w:r>
         <w:rPr>
@@ -11411,7 +11355,6 @@
           <w:szCs w:val="22"/>
         </w:rPr>
         <w:tab/>
-        <w:t xml:space="preserve">         N/A</w:t>
       </w:r>
       <w:r>
         <w:rPr>
@@ -11420,33 +11363,34 @@
           <w:szCs w:val="22"/>
         </w:rPr>
         <w:tab/>
-        <w:t xml:space="preserve">   +7</w:t>
-      </w:r>
-    </w:p>
-    <w:p>
-      <w:pPr>
-        <w:pStyle w:val="Standard"/>
+        <w:t xml:space="preserve">         N/A</w:t>
+      </w:r>
+      <w:r>
         <w:rPr>
           <w:rFonts w:asciiTheme="majorHAnsi" w:hAnsiTheme="majorHAnsi"/>
           <w:sz w:val="22"/>
           <w:szCs w:val="22"/>
         </w:rPr>
-      </w:pPr>
-      <w:r>
+        <w:tab/>
+        <w:t xml:space="preserve">   +7</w:t>
+      </w:r>
+    </w:p>
+    <w:p>
+      <w:pPr>
+        <w:pStyle w:val="Standard"/>
         <w:rPr>
           <w:rFonts w:asciiTheme="majorHAnsi" w:hAnsiTheme="majorHAnsi"/>
           <w:sz w:val="22"/>
           <w:szCs w:val="22"/>
         </w:rPr>
-        <w:t>9</w:t>
-      </w:r>
+      </w:pPr>
       <w:r>
         <w:rPr>
           <w:rFonts w:asciiTheme="majorHAnsi" w:hAnsiTheme="majorHAnsi"/>
           <w:sz w:val="22"/>
           <w:szCs w:val="22"/>
         </w:rPr>
-        <w:tab/>
+        <w:t>9</w:t>
       </w:r>
       <w:r>
         <w:rPr>
@@ -11455,7 +11399,6 @@
           <w:szCs w:val="22"/>
         </w:rPr>
         <w:tab/>
-        <w:t xml:space="preserve">         N/A</w:t>
       </w:r>
       <w:r>
         <w:rPr>
@@ -11464,33 +11407,34 @@
           <w:szCs w:val="22"/>
         </w:rPr>
         <w:tab/>
-        <w:t xml:space="preserve">   +8</w:t>
-      </w:r>
-    </w:p>
-    <w:p>
-      <w:pPr>
-        <w:pStyle w:val="Standard"/>
+        <w:t xml:space="preserve">         N/A</w:t>
+      </w:r>
+      <w:r>
         <w:rPr>
           <w:rFonts w:asciiTheme="majorHAnsi" w:hAnsiTheme="majorHAnsi"/>
           <w:sz w:val="22"/>
           <w:szCs w:val="22"/>
         </w:rPr>
-      </w:pPr>
-      <w:r>
+        <w:tab/>
+        <w:t xml:space="preserve">   +8</w:t>
+      </w:r>
+    </w:p>
+    <w:p>
+      <w:pPr>
+        <w:pStyle w:val="Standard"/>
         <w:rPr>
           <w:rFonts w:asciiTheme="majorHAnsi" w:hAnsiTheme="majorHAnsi"/>
           <w:sz w:val="22"/>
           <w:szCs w:val="22"/>
         </w:rPr>
-        <w:t>10</w:t>
-      </w:r>
+      </w:pPr>
       <w:r>
         <w:rPr>
           <w:rFonts w:asciiTheme="majorHAnsi" w:hAnsiTheme="majorHAnsi"/>
           <w:sz w:val="22"/>
           <w:szCs w:val="22"/>
         </w:rPr>
-        <w:tab/>
+        <w:t>10</w:t>
       </w:r>
       <w:r>
         <w:rPr>
@@ -11499,7 +11443,6 @@
           <w:szCs w:val="22"/>
         </w:rPr>
         <w:tab/>
-        <w:t xml:space="preserve">         N/A</w:t>
       </w:r>
       <w:r>
         <w:rPr>
@@ -11508,18 +11451,17 @@
           <w:szCs w:val="22"/>
         </w:rPr>
         <w:tab/>
-        <w:t xml:space="preserve">   +9</w:t>
-      </w:r>
-    </w:p>
-    <w:p>
-      <w:pPr>
-        <w:pStyle w:val="Standard"/>
+        <w:t xml:space="preserve">         N/A</w:t>
+      </w:r>
+      <w:r>
         <w:rPr>
           <w:rFonts w:asciiTheme="majorHAnsi" w:hAnsiTheme="majorHAnsi"/>
           <w:sz w:val="22"/>
           <w:szCs w:val="22"/>
         </w:rPr>
-      </w:pPr>
+        <w:tab/>
+        <w:t xml:space="preserve">   +9</w:t>
+      </w:r>
     </w:p>
     <w:p>
       <w:pPr>
@@ -11534,86 +11476,86 @@
     <w:p>
       <w:pPr>
         <w:pStyle w:val="Standard"/>
-        <w:pageBreakBefore/>
         <w:rPr>
           <w:rFonts w:asciiTheme="majorHAnsi" w:hAnsiTheme="majorHAnsi"/>
           <w:sz w:val="22"/>
           <w:szCs w:val="22"/>
         </w:rPr>
       </w:pPr>
-      <w:r>
+    </w:p>
+    <w:p>
+      <w:pPr>
+        <w:pStyle w:val="Standard"/>
+        <w:pageBreakBefore/>
         <w:rPr>
           <w:rFonts w:asciiTheme="majorHAnsi" w:hAnsiTheme="majorHAnsi"/>
           <w:sz w:val="22"/>
           <w:szCs w:val="22"/>
         </w:rPr>
-        <w:lastRenderedPageBreak/>
-        <w:t>Combat Resolution:</w:t>
-      </w:r>
-    </w:p>
-    <w:p>
-      <w:pPr>
-        <w:pStyle w:val="Standard"/>
+      </w:pPr>
+      <w:r>
         <w:rPr>
           <w:rFonts w:asciiTheme="majorHAnsi" w:hAnsiTheme="majorHAnsi"/>
           <w:sz w:val="22"/>
           <w:szCs w:val="22"/>
         </w:rPr>
-      </w:pPr>
-      <w:r>
+        <w:lastRenderedPageBreak/>
+        <w:t>Combat Resolution:</w:t>
+      </w:r>
+    </w:p>
+    <w:p>
+      <w:pPr>
+        <w:pStyle w:val="Standard"/>
         <w:rPr>
           <w:rFonts w:asciiTheme="majorHAnsi" w:hAnsiTheme="majorHAnsi"/>
           <w:sz w:val="22"/>
           <w:szCs w:val="22"/>
         </w:rPr>
-        <w:t>Figure out combat bonus for gang member type which is currently attacking.</w:t>
-      </w:r>
-    </w:p>
-    <w:p>
-      <w:pPr>
-        <w:pStyle w:val="Standard"/>
+      </w:pPr>
+      <w:r>
         <w:rPr>
           <w:rFonts w:asciiTheme="majorHAnsi" w:hAnsiTheme="majorHAnsi"/>
           <w:sz w:val="22"/>
           <w:szCs w:val="22"/>
         </w:rPr>
-      </w:pPr>
-      <w:r>
+        <w:t>Figure out combat bonus for gang member type which is currently attacking.</w:t>
+      </w:r>
+    </w:p>
+    <w:p>
+      <w:pPr>
+        <w:pStyle w:val="Standard"/>
         <w:rPr>
           <w:rFonts w:asciiTheme="majorHAnsi" w:hAnsiTheme="majorHAnsi"/>
           <w:sz w:val="22"/>
           <w:szCs w:val="22"/>
         </w:rPr>
-        <w:t>For an Armsmaster using a gun with a distance of 4, this would be:</w:t>
-      </w:r>
-    </w:p>
-    <w:p>
-      <w:pPr>
-        <w:pStyle w:val="Standard"/>
+      </w:pPr>
+      <w:r>
         <w:rPr>
           <w:rFonts w:asciiTheme="majorHAnsi" w:hAnsiTheme="majorHAnsi"/>
           <w:sz w:val="22"/>
           <w:szCs w:val="22"/>
         </w:rPr>
-      </w:pPr>
+        <w:t xml:space="preserve">For an </w:t>
+      </w:r>
+      <w:proofErr w:type="spellStart"/>
       <w:r>
         <w:rPr>
           <w:rFonts w:asciiTheme="majorHAnsi" w:hAnsiTheme="majorHAnsi"/>
           <w:sz w:val="22"/>
           <w:szCs w:val="22"/>
         </w:rPr>
-        <w:t>Attack bonus is +2, range penalty is -3, so attack bonus is 2-3 = -1</w:t>
-      </w:r>
-    </w:p>
-    <w:p>
-      <w:pPr>
-        <w:pStyle w:val="Standard"/>
+        <w:t>Armsmaster</w:t>
+      </w:r>
+      <w:proofErr w:type="spellEnd"/>
+      <w:r>
         <w:rPr>
           <w:rFonts w:asciiTheme="majorHAnsi" w:hAnsiTheme="majorHAnsi"/>
           <w:sz w:val="22"/>
           <w:szCs w:val="22"/>
         </w:rPr>
-      </w:pPr>
+        <w:t xml:space="preserve"> using a gun with a distance of 4, this would be:</w:t>
+      </w:r>
     </w:p>
     <w:p>
       <w:pPr>
@@ -11630,7 +11572,7 @@
           <w:sz w:val="22"/>
           <w:szCs w:val="22"/>
         </w:rPr>
-        <w:t>d20 is rolled.  A 1 is always a miss and a 20 is always a hit.  Otherwise, the roll is then added to the attack bonus.  So if a 12 is rolled, the modified roll would be 11.</w:t>
+        <w:t>Attack bonus is +2, range penalty is -3, so attack bonus is 2-3 = -1</w:t>
       </w:r>
     </w:p>
     <w:p>
@@ -11652,24 +11594,24 @@
           <w:szCs w:val="22"/>
         </w:rPr>
       </w:pPr>
+      <w:proofErr w:type="gramStart"/>
       <w:r>
         <w:rPr>
           <w:rFonts w:asciiTheme="majorHAnsi" w:hAnsiTheme="majorHAnsi"/>
           <w:sz w:val="22"/>
           <w:szCs w:val="22"/>
         </w:rPr>
-        <w:t>Then a random number is generated to decide the type of gang member that is being attack.  If there are 3 different types of gang members being shot at, the random number is between 1 and 3.</w:t>
-      </w:r>
-    </w:p>
-    <w:p>
-      <w:pPr>
-        <w:pStyle w:val="Standard"/>
+        <w:t>d20</w:t>
+      </w:r>
+      <w:proofErr w:type="gramEnd"/>
+      <w:r>
         <w:rPr>
           <w:rFonts w:asciiTheme="majorHAnsi" w:hAnsiTheme="majorHAnsi"/>
           <w:sz w:val="22"/>
           <w:szCs w:val="22"/>
         </w:rPr>
-      </w:pPr>
+        <w:t xml:space="preserve"> is rolled.  A 1 is always a miss and a 20 is always a hit.  Otherwise, the roll is then added to the attack bonus.  So if a 12 is rolled, the modified roll would be 11.</w:t>
+      </w:r>
     </w:p>
     <w:p>
       <w:pPr>
@@ -11680,32 +11622,34 @@
           <w:szCs w:val="22"/>
         </w:rPr>
       </w:pPr>
-      <w:r>
+    </w:p>
+    <w:p>
+      <w:pPr>
+        <w:pStyle w:val="Standard"/>
         <w:rPr>
           <w:rFonts w:asciiTheme="majorHAnsi" w:hAnsiTheme="majorHAnsi"/>
           <w:sz w:val="22"/>
           <w:szCs w:val="22"/>
         </w:rPr>
-        <w:t xml:space="preserve">Then by the type of gang member being attacked, we can find out if they are successfully hit.  </w:t>
-      </w:r>
-    </w:p>
-    <w:p>
-      <w:pPr>
-        <w:pStyle w:val="Standard"/>
+      </w:pPr>
+      <w:r>
         <w:rPr>
           <w:rFonts w:asciiTheme="majorHAnsi" w:hAnsiTheme="majorHAnsi"/>
           <w:sz w:val="22"/>
           <w:szCs w:val="22"/>
         </w:rPr>
-      </w:pPr>
-      <w:r>
+        <w:t>Then a random number is generated to decide the type of gang member that is being attack.  If there are 3 different types of gang members being shot at, the random number is between 1 and 3.</w:t>
+      </w:r>
+    </w:p>
+    <w:p>
+      <w:pPr>
+        <w:pStyle w:val="Standard"/>
         <w:rPr>
           <w:rFonts w:asciiTheme="majorHAnsi" w:hAnsiTheme="majorHAnsi"/>
           <w:sz w:val="22"/>
           <w:szCs w:val="22"/>
         </w:rPr>
-        <w:t>If an Escort is being shot at their defensive bonus is calculated as follow:</w:t>
-      </w:r>
+      </w:pPr>
     </w:p>
     <w:p>
       <w:pPr>
@@ -11722,7 +11666,97 @@
           <w:sz w:val="22"/>
           <w:szCs w:val="22"/>
         </w:rPr>
-        <w:t>10 + 0 for a total defensive bonus of 10.  So with the Armsmaster rolling a 11 and an Escort being rolled as who is being shot at, the Armsmaster has successfully killed this Escort.</w:t>
+        <w:t xml:space="preserve">Then by the type of gang member being attacked, we can find out if they are successfully hit.  </w:t>
+      </w:r>
+    </w:p>
+    <w:p>
+      <w:pPr>
+        <w:pStyle w:val="Standard"/>
+        <w:rPr>
+          <w:rFonts w:asciiTheme="majorHAnsi" w:hAnsiTheme="majorHAnsi"/>
+          <w:sz w:val="22"/>
+          <w:szCs w:val="22"/>
+        </w:rPr>
+      </w:pPr>
+      <w:r>
+        <w:rPr>
+          <w:rFonts w:asciiTheme="majorHAnsi" w:hAnsiTheme="majorHAnsi"/>
+          <w:sz w:val="22"/>
+          <w:szCs w:val="22"/>
+        </w:rPr>
+        <w:t>If an Escort is being shot at their defensive bonus is calculated as follow:</w:t>
+      </w:r>
+    </w:p>
+    <w:p>
+      <w:pPr>
+        <w:pStyle w:val="Standard"/>
+        <w:rPr>
+          <w:rFonts w:asciiTheme="majorHAnsi" w:hAnsiTheme="majorHAnsi"/>
+          <w:sz w:val="22"/>
+          <w:szCs w:val="22"/>
+        </w:rPr>
+      </w:pPr>
+      <w:r>
+        <w:rPr>
+          <w:rFonts w:asciiTheme="majorHAnsi" w:hAnsiTheme="majorHAnsi"/>
+          <w:sz w:val="22"/>
+          <w:szCs w:val="22"/>
+        </w:rPr>
+        <w:t xml:space="preserve">10 + 0 for a total defensive bonus of 10.  So with the </w:t>
+      </w:r>
+      <w:proofErr w:type="spellStart"/>
+      <w:r>
+        <w:rPr>
+          <w:rFonts w:asciiTheme="majorHAnsi" w:hAnsiTheme="majorHAnsi"/>
+          <w:sz w:val="22"/>
+          <w:szCs w:val="22"/>
+        </w:rPr>
+        <w:t>Armsmaster</w:t>
+      </w:r>
+      <w:proofErr w:type="spellEnd"/>
+      <w:r>
+        <w:rPr>
+          <w:rFonts w:asciiTheme="majorHAnsi" w:hAnsiTheme="majorHAnsi"/>
+          <w:sz w:val="22"/>
+          <w:szCs w:val="22"/>
+        </w:rPr>
+        <w:t xml:space="preserve"> rolling </w:t>
+      </w:r>
+      <w:proofErr w:type="gramStart"/>
+      <w:r>
+        <w:rPr>
+          <w:rFonts w:asciiTheme="majorHAnsi" w:hAnsiTheme="majorHAnsi"/>
+          <w:sz w:val="22"/>
+          <w:szCs w:val="22"/>
+        </w:rPr>
+        <w:t>a</w:t>
+      </w:r>
+      <w:proofErr w:type="gramEnd"/>
+      <w:r>
+        <w:rPr>
+          <w:rFonts w:asciiTheme="majorHAnsi" w:hAnsiTheme="majorHAnsi"/>
+          <w:sz w:val="22"/>
+          <w:szCs w:val="22"/>
+        </w:rPr>
+        <w:t xml:space="preserve"> 11 and an Escort being rolled as who is being shot at, the </w:t>
+      </w:r>
+      <w:proofErr w:type="spellStart"/>
+      <w:r>
+        <w:rPr>
+          <w:rFonts w:asciiTheme="majorHAnsi" w:hAnsiTheme="majorHAnsi"/>
+          <w:sz w:val="22"/>
+          <w:szCs w:val="22"/>
+        </w:rPr>
+        <w:t>Armsmaster</w:t>
+      </w:r>
+      <w:proofErr w:type="spellEnd"/>
+      <w:r>
+        <w:rPr>
+          <w:rFonts w:asciiTheme="majorHAnsi" w:hAnsiTheme="majorHAnsi"/>
+          <w:sz w:val="22"/>
+          <w:szCs w:val="22"/>
+        </w:rPr>
+        <w:t xml:space="preserve"> has successfully killed this Escort.</w:t>
       </w:r>
     </w:p>
     <w:p>
@@ -11768,12 +11802,12 @@
           <w:numId w:val="11"/>
         </w:numPr>
       </w:pPr>
-      <w:bookmarkStart w:id="21" w:name="_Toc392185560"/>
+      <w:bookmarkStart w:id="20" w:name="_Toc392185560"/>
       <w:r>
         <w:lastRenderedPageBreak/>
         <w:t>Environment Elements</w:t>
       </w:r>
-      <w:bookmarkEnd w:id="21"/>
+      <w:bookmarkEnd w:id="20"/>
     </w:p>
     <w:p>
       <w:pPr>
@@ -11786,14 +11820,14 @@
           <w:lang w:val="en-US"/>
         </w:rPr>
       </w:pPr>
-      <w:bookmarkStart w:id="22" w:name="_Toc392185561"/>
+      <w:bookmarkStart w:id="21" w:name="_Toc392185561"/>
       <w:r>
         <w:rPr>
           <w:lang w:val="en-US"/>
         </w:rPr>
         <w:t>Environment</w:t>
       </w:r>
-      <w:bookmarkEnd w:id="22"/>
+      <w:bookmarkEnd w:id="21"/>
     </w:p>
     <w:p>
       <w:pPr>
@@ -11806,7 +11840,7 @@
           <w:lang w:val="en-US"/>
         </w:rPr>
       </w:pPr>
-      <w:bookmarkStart w:id="23" w:name="_Toc392185562"/>
+      <w:bookmarkStart w:id="22" w:name="_Toc392185562"/>
       <w:r>
         <w:rPr>
           <w:noProof/>
@@ -11828,7 +11862,7 @@
                     <pic:cNvPicPr/>
                   </pic:nvPicPr>
                   <pic:blipFill>
-                    <a:blip r:embed="rId8">
+                    <a:blip r:embed="rId11">
                       <a:extLst>
                         <a:ext uri="{28A0092B-C50C-407E-A947-70E740481C1C}">
                           <a14:useLocalDpi xmlns:a14="http://schemas.microsoft.com/office/drawing/2010/main" val="0"/>
@@ -11854,7 +11888,7 @@
           </wp:inline>
         </w:drawing>
       </w:r>
-      <w:bookmarkEnd w:id="23"/>
+      <w:bookmarkEnd w:id="22"/>
     </w:p>
     <w:p>
       <w:pPr>
@@ -11923,7 +11957,7 @@
           <w:lang w:val="en-US"/>
         </w:rPr>
       </w:pPr>
-      <w:bookmarkStart w:id="24" w:name="_Toc392185563"/>
+      <w:bookmarkStart w:id="23" w:name="_Toc392185563"/>
       <w:r>
         <w:rPr>
           <w:lang w:val="en-US"/>
@@ -11931,7 +11965,7 @@
         <w:lastRenderedPageBreak/>
         <w:t>Terrains</w:t>
       </w:r>
-      <w:bookmarkEnd w:id="24"/>
+      <w:bookmarkEnd w:id="23"/>
     </w:p>
     <w:p>
       <w:pPr>
@@ -12284,14 +12318,20 @@
           <w:rFonts w:ascii="Calibri Light" w:hAnsi="Calibri Light"/>
           <w:lang w:val="en-US"/>
         </w:rPr>
-        <w:t xml:space="preserve"> Woods represent areas of virgin forest with few roads and no habitation worth </w:t>
+        <w:t xml:space="preserve"> Woods represent areas of virgin forest with few</w:t>
       </w:r>
       <w:r>
         <w:rPr>
           <w:rFonts w:ascii="Calibri Light" w:hAnsi="Calibri Light"/>
           <w:lang w:val="en-US"/>
         </w:rPr>
-        <w:tab/>
+        <w:t xml:space="preserve"> roads and no habitation worth </w:t>
+      </w:r>
+      <w:r>
+        <w:rPr>
+          <w:rFonts w:ascii="Calibri Light" w:hAnsi="Calibri Light"/>
+          <w:lang w:val="en-US"/>
+        </w:rPr>
         <w:t>mentioning. A place to be sure of your fuel supply.</w:t>
       </w:r>
     </w:p>
@@ -12540,7 +12580,23 @@
           <w:rFonts w:ascii="Calibri Light" w:hAnsi="Calibri Light"/>
           <w:lang w:val="en-US"/>
         </w:rPr>
-        <w:t xml:space="preserve"> You may be the saviour of Canada, but you can't drive on water.</w:t>
+        <w:t xml:space="preserve"> You may be the </w:t>
+      </w:r>
+      <w:proofErr w:type="spellStart"/>
+      <w:r>
+        <w:rPr>
+          <w:rFonts w:ascii="Calibri Light" w:hAnsi="Calibri Light"/>
+          <w:lang w:val="en-US"/>
+        </w:rPr>
+        <w:t>saviour</w:t>
+      </w:r>
+      <w:proofErr w:type="spellEnd"/>
+      <w:r>
+        <w:rPr>
+          <w:rFonts w:ascii="Calibri Light" w:hAnsi="Calibri Light"/>
+          <w:lang w:val="en-US"/>
+        </w:rPr>
+        <w:t xml:space="preserve"> of Canada, but you can't drive on water.</w:t>
       </w:r>
     </w:p>
     <w:p>
@@ -12827,7 +12883,14 @@
           <w:rFonts w:ascii="Calibri Light" w:eastAsia="Arial" w:hAnsi="Calibri Light" w:cs="Arial"/>
           <w:color w:val="000000"/>
         </w:rPr>
-        <w:t>sizes: Major Cities,  and Town</w:t>
+        <w:t>sizes: Major Cities,</w:t>
+      </w:r>
+      <w:r>
+        <w:rPr>
+          <w:rFonts w:ascii="Calibri Light" w:eastAsia="Arial" w:hAnsi="Calibri Light" w:cs="Arial"/>
+          <w:color w:val="000000"/>
+        </w:rPr>
+        <w:t xml:space="preserve"> and Town</w:t>
       </w:r>
       <w:r>
         <w:rPr>
@@ -13166,14 +13229,14 @@
           <w:lang w:val="en-US"/>
         </w:rPr>
       </w:pPr>
-      <w:bookmarkStart w:id="25" w:name="_Toc392185564"/>
+      <w:bookmarkStart w:id="24" w:name="_Toc392185564"/>
       <w:r>
         <w:rPr>
           <w:lang w:val="en-US"/>
         </w:rPr>
         <w:t>Vehicles</w:t>
       </w:r>
-      <w:bookmarkEnd w:id="25"/>
+      <w:bookmarkEnd w:id="24"/>
     </w:p>
     <w:p>
       <w:pPr>
@@ -13193,14 +13256,14 @@
           <w:lang w:val="en-US"/>
         </w:rPr>
       </w:pPr>
-      <w:bookmarkStart w:id="26" w:name="_Toc392185565"/>
+      <w:bookmarkStart w:id="25" w:name="_Toc392185565"/>
       <w:r>
         <w:rPr>
           <w:lang w:val="en-US"/>
         </w:rPr>
         <w:t>Vehicle Attributes</w:t>
       </w:r>
-      <w:bookmarkEnd w:id="26"/>
+      <w:bookmarkEnd w:id="25"/>
     </w:p>
     <w:p>
       <w:pPr>
@@ -13358,7 +13421,22 @@
           <w:color w:val="000000" w:themeColor="text1"/>
         </w:rPr>
         <w:tab/>
-        <w:t>Slow braking</w:t>
+      </w:r>
+      <w:proofErr w:type="gramStart"/>
+      <w:r>
+        <w:rPr>
+          <w:rFonts w:asciiTheme="majorHAnsi" w:hAnsiTheme="majorHAnsi" w:cs="Arial"/>
+          <w:color w:val="000000" w:themeColor="text1"/>
+        </w:rPr>
+        <w:t>Slow</w:t>
+      </w:r>
+      <w:proofErr w:type="gramEnd"/>
+      <w:r>
+        <w:rPr>
+          <w:rFonts w:asciiTheme="majorHAnsi" w:hAnsiTheme="majorHAnsi" w:cs="Arial"/>
+          <w:color w:val="000000" w:themeColor="text1"/>
+        </w:rPr>
+        <w:t xml:space="preserve"> braking</w:t>
       </w:r>
     </w:p>
     <w:p>
@@ -13400,7 +13478,22 @@
           <w:color w:val="000000" w:themeColor="text1"/>
         </w:rPr>
         <w:tab/>
-        <w:t xml:space="preserve">Slow acceleration </w:t>
+      </w:r>
+      <w:proofErr w:type="gramStart"/>
+      <w:r>
+        <w:rPr>
+          <w:rFonts w:asciiTheme="majorHAnsi" w:hAnsiTheme="majorHAnsi" w:cs="Arial"/>
+          <w:color w:val="000000" w:themeColor="text1"/>
+        </w:rPr>
+        <w:t>Slow</w:t>
+      </w:r>
+      <w:proofErr w:type="gramEnd"/>
+      <w:r>
+        <w:rPr>
+          <w:rFonts w:asciiTheme="majorHAnsi" w:hAnsiTheme="majorHAnsi" w:cs="Arial"/>
+          <w:color w:val="000000" w:themeColor="text1"/>
+        </w:rPr>
+        <w:t xml:space="preserve"> acceleration </w:t>
       </w:r>
     </w:p>
     <w:p>
@@ -13971,6 +14064,8 @@
         </w:rPr>
         <w:t>=Topside Facing</w:t>
       </w:r>
+      <w:bookmarkStart w:id="26" w:name="_GoBack"/>
+      <w:bookmarkEnd w:id="26"/>
     </w:p>
     <w:p>
       <w:pPr>
@@ -13981,8 +14076,43 @@
         <w:rPr>
           <w:rFonts w:asciiTheme="majorHAnsi" w:hAnsiTheme="majorHAnsi" w:cs="Arial"/>
           <w:color w:val="000000" w:themeColor="text1"/>
-        </w:rPr>
-      </w:pPr>
+          <w:lang w:val="en-GB"/>
+        </w:rPr>
+      </w:pPr>
+    </w:p>
+    <w:p>
+      <w:pPr>
+        <w:pStyle w:val="Heading2"/>
+        <w:numPr>
+          <w:ilvl w:val="1"/>
+          <w:numId w:val="11"/>
+        </w:numPr>
+        <w:rPr>
+          <w:lang w:val="en-US"/>
+        </w:rPr>
+      </w:pPr>
+      <w:bookmarkStart w:id="27" w:name="_Toc392185568"/>
+      <w:r>
+        <w:rPr>
+          <w:lang w:val="en-US"/>
+        </w:rPr>
+        <w:t>Supplies</w:t>
+      </w:r>
+      <w:bookmarkEnd w:id="27"/>
+    </w:p>
+    <w:p>
+      <w:pPr>
+        <w:rPr>
+          <w:lang w:val="en-US"/>
+        </w:rPr>
+      </w:pPr>
+      <w:r>
+        <w:rPr>
+          <w:rFonts w:ascii="Calibri Light" w:hAnsi="Calibri Light"/>
+          <w:lang w:val="en-US"/>
+        </w:rPr>
+        <w:t>Supplies are obtained by searching for loot and by defeating enemy groups in combat.</w:t>
+      </w:r>
     </w:p>
     <w:p>
       <w:pPr>
@@ -13995,21 +14125,328 @@
           <w:lang w:val="en-US"/>
         </w:rPr>
       </w:pPr>
-      <w:bookmarkStart w:id="27" w:name="_Toc392185566"/>
+      <w:bookmarkStart w:id="28" w:name="_Toc392185569"/>
       <w:r>
         <w:rPr>
           <w:lang w:val="en-US"/>
         </w:rPr>
-        <w:t>Maintenance</w:t>
-      </w:r>
-      <w:bookmarkEnd w:id="27"/>
+        <w:t>Consumption</w:t>
+      </w:r>
+      <w:bookmarkEnd w:id="28"/>
+    </w:p>
+    <w:p>
+      <w:pPr>
+        <w:pStyle w:val="BodyText"/>
+        <w:rPr>
+          <w:rFonts w:ascii="Calibri Light" w:hAnsi="Calibri Light"/>
+          <w:lang w:val="en-US"/>
+        </w:rPr>
+      </w:pPr>
+      <w:r>
+        <w:rPr>
+          <w:rFonts w:ascii="Calibri Light" w:hAnsi="Calibri Light"/>
+          <w:lang w:val="en-US"/>
+        </w:rPr>
+        <w:t xml:space="preserve">Every night each member of your gang eats one unit of food. Each time your gang moves, each </w:t>
+      </w:r>
+      <w:r>
+        <w:rPr>
+          <w:rFonts w:ascii="Calibri Light" w:hAnsi="Calibri Light"/>
+          <w:lang w:val="en-US"/>
+        </w:rPr>
+        <w:tab/>
+        <w:t xml:space="preserve">vehicle consumes fuel equal to its fuel consumption. Healers require various amounts of medical </w:t>
+      </w:r>
+      <w:r>
+        <w:rPr>
+          <w:rFonts w:ascii="Calibri Light" w:hAnsi="Calibri Light"/>
+          <w:lang w:val="en-US"/>
+        </w:rPr>
+        <w:tab/>
+        <w:t xml:space="preserve">supplies in exchange for their services. Tires are consumed in repairing battle damage. Every time </w:t>
+      </w:r>
+      <w:r>
+        <w:rPr>
+          <w:rFonts w:ascii="Calibri Light" w:hAnsi="Calibri Light"/>
+          <w:lang w:val="en-US"/>
+        </w:rPr>
+        <w:tab/>
+        <w:t>a member of your gang fires a gun, one round of ammo is expended.</w:t>
+      </w:r>
+    </w:p>
+    <w:p>
+      <w:pPr>
+        <w:pStyle w:val="BodyText"/>
+      </w:pPr>
+    </w:p>
+    <w:p>
+      <w:pPr>
+        <w:pStyle w:val="Heading2"/>
+        <w:numPr>
+          <w:ilvl w:val="1"/>
+          <w:numId w:val="11"/>
+        </w:numPr>
+      </w:pPr>
+      <w:bookmarkStart w:id="29" w:name="_Toc392185570"/>
+      <w:r>
+        <w:lastRenderedPageBreak/>
+        <w:t>People</w:t>
+      </w:r>
+      <w:bookmarkEnd w:id="29"/>
+    </w:p>
+    <w:p/>
+    <w:p>
+      <w:pPr>
+        <w:pStyle w:val="Heading3"/>
+        <w:numPr>
+          <w:ilvl w:val="2"/>
+          <w:numId w:val="11"/>
+        </w:numPr>
+      </w:pPr>
+      <w:bookmarkStart w:id="30" w:name="_Toc392185571"/>
+      <w:r>
+        <w:t>Gangs</w:t>
+      </w:r>
+      <w:bookmarkEnd w:id="30"/>
+    </w:p>
+    <w:p/>
+    <w:p>
+      <w:pPr>
+        <w:autoSpaceDE w:val="0"/>
+        <w:autoSpaceDN w:val="0"/>
+        <w:adjustRightInd w:val="0"/>
+        <w:spacing w:after="0" w:line="240" w:lineRule="auto"/>
+        <w:rPr>
+          <w:rFonts w:asciiTheme="majorHAnsi" w:hAnsiTheme="majorHAnsi" w:cs="Arial"/>
+          <w:b/>
+          <w:bCs/>
+          <w:color w:val="000000" w:themeColor="text1"/>
+        </w:rPr>
+      </w:pPr>
+      <w:r>
+        <w:rPr>
+          <w:rFonts w:asciiTheme="majorHAnsi" w:hAnsiTheme="majorHAnsi" w:cs="Arial"/>
+          <w:b/>
+          <w:bCs/>
+          <w:color w:val="000000" w:themeColor="text1"/>
+        </w:rPr>
+        <w:t>A Gang Members</w:t>
+      </w:r>
+    </w:p>
+    <w:p>
+      <w:pPr>
+        <w:autoSpaceDE w:val="0"/>
+        <w:autoSpaceDN w:val="0"/>
+        <w:adjustRightInd w:val="0"/>
+        <w:spacing w:after="0" w:line="240" w:lineRule="auto"/>
+        <w:rPr>
+          <w:rFonts w:asciiTheme="majorHAnsi" w:hAnsiTheme="majorHAnsi" w:cs="Arial"/>
+          <w:b/>
+          <w:bCs/>
+          <w:color w:val="000000" w:themeColor="text1"/>
+        </w:rPr>
+      </w:pPr>
+    </w:p>
+    <w:p>
+      <w:pPr>
+        <w:autoSpaceDE w:val="0"/>
+        <w:autoSpaceDN w:val="0"/>
+        <w:adjustRightInd w:val="0"/>
+        <w:spacing w:after="0" w:line="240" w:lineRule="auto"/>
+        <w:rPr>
+          <w:rFonts w:asciiTheme="majorHAnsi" w:hAnsiTheme="majorHAnsi" w:cs="Arial"/>
+          <w:color w:val="000000" w:themeColor="text1"/>
+        </w:rPr>
+      </w:pPr>
+      <w:r>
+        <w:rPr>
+          <w:rFonts w:asciiTheme="majorHAnsi" w:hAnsiTheme="majorHAnsi" w:cs="Arial"/>
+          <w:b/>
+          <w:bCs/>
+          <w:color w:val="000000" w:themeColor="text1"/>
+        </w:rPr>
+        <w:t xml:space="preserve">1. Quality. </w:t>
+      </w:r>
+      <w:r>
+        <w:rPr>
+          <w:rFonts w:asciiTheme="majorHAnsi" w:hAnsiTheme="majorHAnsi" w:cs="Arial"/>
+          <w:color w:val="000000" w:themeColor="text1"/>
+        </w:rPr>
+        <w:t>Almost all peopl</w:t>
+      </w:r>
+      <w:r>
+        <w:rPr>
+          <w:rFonts w:asciiTheme="majorHAnsi" w:hAnsiTheme="majorHAnsi" w:cs="Arial"/>
+          <w:color w:val="000000" w:themeColor="text1"/>
+        </w:rPr>
+        <w:t xml:space="preserve">e encountered </w:t>
+      </w:r>
+      <w:r>
+        <w:rPr>
+          <w:rFonts w:asciiTheme="majorHAnsi" w:hAnsiTheme="majorHAnsi" w:cs="Arial"/>
+          <w:color w:val="000000" w:themeColor="text1"/>
+        </w:rPr>
+        <w:t>will be rated Arms master, Bodyguard</w:t>
+      </w:r>
+      <w:r>
+        <w:rPr>
+          <w:rFonts w:asciiTheme="majorHAnsi" w:hAnsiTheme="majorHAnsi" w:cs="Arial"/>
+          <w:color w:val="000000" w:themeColor="text1"/>
+        </w:rPr>
+        <w:t xml:space="preserve">, </w:t>
+      </w:r>
+      <w:r>
+        <w:rPr>
+          <w:rFonts w:asciiTheme="majorHAnsi" w:hAnsiTheme="majorHAnsi" w:cs="Arial"/>
+          <w:color w:val="000000" w:themeColor="text1"/>
+        </w:rPr>
+        <w:t>Commando, Dragoon, or Escort, in order o</w:t>
+      </w:r>
+      <w:r>
+        <w:rPr>
+          <w:rFonts w:asciiTheme="majorHAnsi" w:hAnsiTheme="majorHAnsi" w:cs="Arial"/>
+          <w:color w:val="000000" w:themeColor="text1"/>
+        </w:rPr>
+        <w:t xml:space="preserve">f </w:t>
+      </w:r>
+      <w:r>
+        <w:rPr>
+          <w:rFonts w:asciiTheme="majorHAnsi" w:hAnsiTheme="majorHAnsi" w:cs="Arial"/>
+          <w:color w:val="000000" w:themeColor="text1"/>
+        </w:rPr>
+        <w:t>decreasing effectiveness. Th</w:t>
+      </w:r>
+      <w:r>
+        <w:rPr>
+          <w:rFonts w:asciiTheme="majorHAnsi" w:hAnsiTheme="majorHAnsi" w:cs="Arial"/>
+          <w:color w:val="000000" w:themeColor="text1"/>
+        </w:rPr>
+        <w:t xml:space="preserve">ey are often </w:t>
+      </w:r>
+      <w:r>
+        <w:rPr>
+          <w:rFonts w:asciiTheme="majorHAnsi" w:hAnsiTheme="majorHAnsi" w:cs="Arial"/>
+          <w:color w:val="000000" w:themeColor="text1"/>
+        </w:rPr>
+        <w:t xml:space="preserve">referred to as A B, </w:t>
+      </w:r>
+      <w:r>
+        <w:rPr>
+          <w:rFonts w:asciiTheme="majorHAnsi" w:hAnsiTheme="majorHAnsi" w:cs="Times New Roman"/>
+          <w:color w:val="000000" w:themeColor="text1"/>
+        </w:rPr>
+        <w:t xml:space="preserve">C, </w:t>
+      </w:r>
+      <w:r>
+        <w:rPr>
+          <w:rFonts w:asciiTheme="majorHAnsi" w:hAnsiTheme="majorHAnsi" w:cs="Arial"/>
+          <w:color w:val="000000" w:themeColor="text1"/>
+        </w:rPr>
+        <w:t>D, and E troops.</w:t>
+      </w:r>
+      <w:r>
+        <w:rPr>
+          <w:rFonts w:asciiTheme="majorHAnsi" w:hAnsiTheme="majorHAnsi" w:cs="Arial"/>
+          <w:color w:val="000000" w:themeColor="text1"/>
+        </w:rPr>
+        <w:t xml:space="preserve"> Members’</w:t>
+      </w:r>
+      <w:r>
+        <w:rPr>
+          <w:rFonts w:asciiTheme="majorHAnsi" w:hAnsiTheme="majorHAnsi" w:cs="Arial"/>
+          <w:color w:val="000000" w:themeColor="text1"/>
+        </w:rPr>
+        <w:t xml:space="preserve"> quality reflects how likely he is to</w:t>
+      </w:r>
+      <w:r>
+        <w:rPr>
+          <w:rFonts w:asciiTheme="majorHAnsi" w:hAnsiTheme="majorHAnsi" w:cs="Arial"/>
+          <w:color w:val="000000" w:themeColor="text1"/>
+        </w:rPr>
+        <w:t xml:space="preserve"> </w:t>
+      </w:r>
+      <w:r>
+        <w:rPr>
+          <w:rFonts w:asciiTheme="majorHAnsi" w:hAnsiTheme="majorHAnsi" w:cs="Arial"/>
+          <w:color w:val="000000" w:themeColor="text1"/>
+        </w:rPr>
+        <w:t>survive an event and his offensive and</w:t>
+      </w:r>
+      <w:r>
+        <w:rPr>
+          <w:rFonts w:asciiTheme="majorHAnsi" w:hAnsiTheme="majorHAnsi" w:cs="Arial"/>
+          <w:color w:val="000000" w:themeColor="text1"/>
+        </w:rPr>
+        <w:t xml:space="preserve"> </w:t>
+      </w:r>
+      <w:r>
+        <w:rPr>
+          <w:rFonts w:asciiTheme="majorHAnsi" w:hAnsiTheme="majorHAnsi" w:cs="Arial"/>
+          <w:color w:val="000000" w:themeColor="text1"/>
+        </w:rPr>
+        <w:t xml:space="preserve">defensive powers </w:t>
+      </w:r>
+      <w:r>
+        <w:rPr>
+          <w:rFonts w:asciiTheme="majorHAnsi" w:hAnsiTheme="majorHAnsi" w:cs="Arial"/>
+          <w:color w:val="000000" w:themeColor="text1"/>
+        </w:rPr>
+        <w:t xml:space="preserve">in </w:t>
+      </w:r>
+      <w:r>
+        <w:rPr>
+          <w:rFonts w:asciiTheme="majorHAnsi" w:hAnsiTheme="majorHAnsi" w:cs="Arial"/>
+          <w:color w:val="000000" w:themeColor="text1"/>
+        </w:rPr>
+        <w:t xml:space="preserve">combat After being </w:t>
+      </w:r>
+      <w:r>
+        <w:rPr>
+          <w:rFonts w:asciiTheme="majorHAnsi" w:hAnsiTheme="majorHAnsi" w:cs="Arial"/>
+          <w:color w:val="000000" w:themeColor="text1"/>
+        </w:rPr>
+        <w:t xml:space="preserve">in </w:t>
+      </w:r>
+      <w:r>
+        <w:rPr>
+          <w:rFonts w:asciiTheme="majorHAnsi" w:hAnsiTheme="majorHAnsi" w:cs="Arial"/>
+          <w:color w:val="000000" w:themeColor="text1"/>
+        </w:rPr>
+        <w:t xml:space="preserve">combat, some or all of your crew </w:t>
+      </w:r>
+      <w:r>
+        <w:rPr>
+          <w:rFonts w:asciiTheme="majorHAnsi" w:hAnsiTheme="majorHAnsi" w:cs="Arial"/>
+          <w:color w:val="000000" w:themeColor="text1"/>
+        </w:rPr>
+        <w:t xml:space="preserve">may </w:t>
+      </w:r>
+      <w:r>
+        <w:rPr>
+          <w:rFonts w:asciiTheme="majorHAnsi" w:hAnsiTheme="majorHAnsi" w:cs="Arial"/>
+          <w:color w:val="000000" w:themeColor="text1"/>
+        </w:rPr>
+        <w:t>promote to the next highest rating.</w:t>
+      </w:r>
+    </w:p>
+    <w:p>
+      <w:pPr>
+        <w:autoSpaceDE w:val="0"/>
+        <w:autoSpaceDN w:val="0"/>
+        <w:adjustRightInd w:val="0"/>
+        <w:spacing w:after="0" w:line="240" w:lineRule="auto"/>
+        <w:rPr>
+          <w:rFonts w:asciiTheme="majorHAnsi" w:hAnsiTheme="majorHAnsi" w:cs="Arial"/>
+          <w:color w:val="000000" w:themeColor="text1"/>
+        </w:rPr>
+      </w:pPr>
     </w:p>
     <w:p>
       <w:pPr>
         <w:pStyle w:val="ListParagraph"/>
         <w:numPr>
           <w:ilvl w:val="0"/>
-          <w:numId w:val="5"/>
+          <w:numId w:val="1"/>
         </w:numPr>
         <w:autoSpaceDE w:val="0"/>
         <w:autoSpaceDN w:val="0"/>
@@ -14018,7 +14455,6 @@
         <w:rPr>
           <w:rFonts w:asciiTheme="majorHAnsi" w:hAnsiTheme="majorHAnsi" w:cs="Arial"/>
           <w:color w:val="000000" w:themeColor="text1"/>
-          <w:lang w:val="en-GB"/>
         </w:rPr>
       </w:pPr>
       <w:r>
@@ -14027,636 +14463,6 @@
           <w:b/>
           <w:bCs/>
           <w:color w:val="000000" w:themeColor="text1"/>
-          <w:lang w:val="en-GB"/>
-        </w:rPr>
-        <w:t xml:space="preserve">Structural Damage. </w:t>
-      </w:r>
-      <w:r>
-        <w:rPr>
-          <w:rFonts w:asciiTheme="majorHAnsi" w:hAnsiTheme="majorHAnsi" w:cs="Arial"/>
-          <w:color w:val="000000" w:themeColor="text1"/>
-          <w:lang w:val="en-GB"/>
-        </w:rPr>
-        <w:t>Vehicles sustain structural damage when they're hit in com</w:t>
-      </w:r>
-      <w:r>
-        <w:rPr>
-          <w:rFonts w:asciiTheme="majorHAnsi" w:hAnsiTheme="majorHAnsi" w:cs="Arial"/>
-          <w:color w:val="000000" w:themeColor="text1"/>
-          <w:lang w:val="en-GB"/>
-        </w:rPr>
-        <w:t xml:space="preserve">bat. </w:t>
-      </w:r>
-      <w:r>
-        <w:rPr>
-          <w:rFonts w:asciiTheme="majorHAnsi" w:hAnsiTheme="majorHAnsi" w:cs="Arial"/>
-          <w:color w:val="000000" w:themeColor="text1"/>
-          <w:lang w:val="en-GB"/>
-        </w:rPr>
-        <w:t>This damage may only be repaired at various body shops you'll find while searching for loot.</w:t>
-      </w:r>
-    </w:p>
-    <w:p>
-      <w:pPr>
-        <w:autoSpaceDE w:val="0"/>
-        <w:autoSpaceDN w:val="0"/>
-        <w:adjustRightInd w:val="0"/>
-        <w:spacing w:after="0" w:line="240" w:lineRule="auto"/>
-        <w:ind w:left="360"/>
-        <w:rPr>
-          <w:rFonts w:asciiTheme="majorHAnsi" w:hAnsiTheme="majorHAnsi" w:cs="Arial"/>
-          <w:color w:val="000000" w:themeColor="text1"/>
-          <w:lang w:val="en-GB"/>
-        </w:rPr>
-      </w:pPr>
-    </w:p>
-    <w:p>
-      <w:pPr>
-        <w:pStyle w:val="ListParagraph"/>
-        <w:numPr>
-          <w:ilvl w:val="0"/>
-          <w:numId w:val="5"/>
-        </w:numPr>
-        <w:autoSpaceDE w:val="0"/>
-        <w:autoSpaceDN w:val="0"/>
-        <w:adjustRightInd w:val="0"/>
-        <w:spacing w:after="0" w:line="240" w:lineRule="auto"/>
-        <w:rPr>
-          <w:rFonts w:asciiTheme="majorHAnsi" w:hAnsiTheme="majorHAnsi" w:cs="Arial"/>
-          <w:color w:val="000000" w:themeColor="text1"/>
-          <w:lang w:val="en-GB"/>
-        </w:rPr>
-      </w:pPr>
-      <w:r>
-        <w:rPr>
-          <w:rFonts w:asciiTheme="majorHAnsi" w:hAnsiTheme="majorHAnsi" w:cs="Arial"/>
-          <w:b/>
-          <w:bCs/>
-          <w:color w:val="000000" w:themeColor="text1"/>
-          <w:lang w:val="en-GB"/>
-        </w:rPr>
-        <w:t xml:space="preserve">Flat Tires. </w:t>
-      </w:r>
-      <w:r>
-        <w:rPr>
-          <w:rFonts w:asciiTheme="majorHAnsi" w:hAnsiTheme="majorHAnsi" w:cs="Arial"/>
-          <w:color w:val="000000" w:themeColor="text1"/>
-          <w:lang w:val="en-GB"/>
-        </w:rPr>
-        <w:t>Tires lost during combat must be repaired so that the vehicle will regain full    manoeuvrability. Flat tires are replaced to the limit of the number of spares your gang is carrying.</w:t>
-      </w:r>
-    </w:p>
-    <w:p>
-      <w:pPr>
-        <w:autoSpaceDE w:val="0"/>
-        <w:autoSpaceDN w:val="0"/>
-        <w:adjustRightInd w:val="0"/>
-        <w:spacing w:after="0" w:line="240" w:lineRule="auto"/>
-        <w:rPr>
-          <w:rFonts w:asciiTheme="majorHAnsi" w:hAnsiTheme="majorHAnsi" w:cs="Arial"/>
-          <w:color w:val="000000" w:themeColor="text1"/>
-          <w:lang w:val="en-GB"/>
-        </w:rPr>
-      </w:pPr>
-    </w:p>
-    <w:p>
-      <w:pPr>
-        <w:pStyle w:val="Heading3"/>
-        <w:numPr>
-          <w:ilvl w:val="2"/>
-          <w:numId w:val="11"/>
-        </w:numPr>
-        <w:rPr>
-          <w:lang w:val="en-US"/>
-        </w:rPr>
-      </w:pPr>
-      <w:bookmarkStart w:id="28" w:name="_Toc392185567"/>
-      <w:r>
-        <w:rPr>
-          <w:lang w:val="en-US"/>
-        </w:rPr>
-        <w:lastRenderedPageBreak/>
-        <w:t>Improvements</w:t>
-      </w:r>
-      <w:bookmarkEnd w:id="28"/>
-    </w:p>
-    <w:p>
-      <w:pPr>
-        <w:autoSpaceDE w:val="0"/>
-        <w:autoSpaceDN w:val="0"/>
-        <w:adjustRightInd w:val="0"/>
-        <w:spacing w:after="0" w:line="240" w:lineRule="auto"/>
-        <w:rPr>
-          <w:rFonts w:asciiTheme="majorHAnsi" w:hAnsiTheme="majorHAnsi" w:cs="Arial"/>
-          <w:color w:val="000000" w:themeColor="text1"/>
-          <w:lang w:val="en-GB"/>
-        </w:rPr>
-      </w:pPr>
-      <w:r>
-        <w:rPr>
-          <w:rFonts w:asciiTheme="majorHAnsi" w:hAnsiTheme="majorHAnsi" w:cs="Arial"/>
-          <w:color w:val="000000" w:themeColor="text1"/>
-          <w:lang w:val="en-GB"/>
-        </w:rPr>
-        <w:t>Vehicles may be improved during play by</w:t>
-      </w:r>
-      <w:r>
-        <w:rPr>
-          <w:rFonts w:asciiTheme="majorHAnsi" w:hAnsiTheme="majorHAnsi" w:cs="Arial"/>
-          <w:color w:val="000000" w:themeColor="text1"/>
-          <w:lang w:val="en-GB"/>
-        </w:rPr>
-        <w:t xml:space="preserve"> </w:t>
-      </w:r>
-      <w:r>
-        <w:rPr>
-          <w:rFonts w:asciiTheme="majorHAnsi" w:hAnsiTheme="majorHAnsi" w:cs="Arial"/>
-          <w:color w:val="000000" w:themeColor="text1"/>
-          <w:lang w:val="en-GB"/>
-        </w:rPr>
-        <w:t>the discovery of certain special l</w:t>
-      </w:r>
-      <w:r>
-        <w:rPr>
-          <w:rFonts w:asciiTheme="majorHAnsi" w:hAnsiTheme="majorHAnsi" w:cs="Arial"/>
-          <w:color w:val="000000" w:themeColor="text1"/>
-          <w:lang w:val="en-GB"/>
-        </w:rPr>
-        <w:t xml:space="preserve">ocations </w:t>
-      </w:r>
-      <w:r>
-        <w:rPr>
-          <w:rFonts w:asciiTheme="majorHAnsi" w:hAnsiTheme="majorHAnsi" w:cs="Arial"/>
-          <w:color w:val="000000" w:themeColor="text1"/>
-          <w:lang w:val="en-GB"/>
-        </w:rPr>
-        <w:t xml:space="preserve">while searching for loot. </w:t>
-      </w:r>
-      <w:r>
-        <w:rPr>
-          <w:rFonts w:asciiTheme="majorHAnsi" w:hAnsiTheme="majorHAnsi" w:cs="Arial"/>
-          <w:color w:val="000000" w:themeColor="text1"/>
-          <w:lang w:val="en-GB"/>
-        </w:rPr>
-        <w:t xml:space="preserve">Some enemy road </w:t>
-      </w:r>
-      <w:r>
-        <w:rPr>
-          <w:rFonts w:asciiTheme="majorHAnsi" w:hAnsiTheme="majorHAnsi" w:cs="Arial"/>
-          <w:color w:val="000000" w:themeColor="text1"/>
-          <w:lang w:val="en-GB"/>
-        </w:rPr>
-        <w:t xml:space="preserve">gangs may drive improved vehicles. </w:t>
-      </w:r>
-      <w:r>
-        <w:rPr>
-          <w:rFonts w:asciiTheme="majorHAnsi" w:hAnsiTheme="majorHAnsi" w:cs="Arial"/>
-          <w:color w:val="000000" w:themeColor="text1"/>
-          <w:lang w:val="en-GB"/>
-        </w:rPr>
-        <w:t xml:space="preserve">You </w:t>
-      </w:r>
-      <w:r>
-        <w:rPr>
-          <w:rFonts w:asciiTheme="majorHAnsi" w:hAnsiTheme="majorHAnsi" w:cs="Arial"/>
-          <w:color w:val="000000" w:themeColor="text1"/>
-          <w:lang w:val="en-GB"/>
-        </w:rPr>
-        <w:t>can capture these improved vehicles in</w:t>
-      </w:r>
-    </w:p>
-    <w:p>
-      <w:pPr>
-        <w:autoSpaceDE w:val="0"/>
-        <w:autoSpaceDN w:val="0"/>
-        <w:adjustRightInd w:val="0"/>
-        <w:spacing w:after="0" w:line="240" w:lineRule="auto"/>
-        <w:rPr>
-          <w:rFonts w:asciiTheme="majorHAnsi" w:hAnsiTheme="majorHAnsi" w:cs="Arial"/>
-          <w:color w:val="000000" w:themeColor="text1"/>
-          <w:lang w:val="en-GB"/>
-        </w:rPr>
-      </w:pPr>
-      <w:r>
-        <w:rPr>
-          <w:rFonts w:asciiTheme="majorHAnsi" w:hAnsiTheme="majorHAnsi" w:cs="Arial"/>
-          <w:color w:val="000000" w:themeColor="text1"/>
-          <w:lang w:val="en-GB"/>
-        </w:rPr>
-        <w:t>Tactical Combat by boarding and eliminat</w:t>
-      </w:r>
-      <w:r>
-        <w:rPr>
-          <w:rFonts w:asciiTheme="majorHAnsi" w:hAnsiTheme="majorHAnsi" w:cs="Arial"/>
-          <w:color w:val="000000" w:themeColor="text1"/>
-          <w:lang w:val="en-GB"/>
-        </w:rPr>
-        <w:t xml:space="preserve">ing </w:t>
-      </w:r>
-      <w:r>
-        <w:rPr>
-          <w:rFonts w:asciiTheme="majorHAnsi" w:hAnsiTheme="majorHAnsi" w:cs="Arial"/>
-          <w:color w:val="000000" w:themeColor="text1"/>
-          <w:lang w:val="en-GB"/>
-        </w:rPr>
-        <w:t>the enemy crews.</w:t>
-      </w:r>
-    </w:p>
-    <w:p>
-      <w:pPr>
-        <w:autoSpaceDE w:val="0"/>
-        <w:autoSpaceDN w:val="0"/>
-        <w:adjustRightInd w:val="0"/>
-        <w:spacing w:after="0" w:line="240" w:lineRule="auto"/>
-        <w:rPr>
-          <w:rFonts w:asciiTheme="majorHAnsi" w:hAnsiTheme="majorHAnsi" w:cs="Arial"/>
-          <w:color w:val="000000" w:themeColor="text1"/>
-          <w:lang w:val="en-GB"/>
-        </w:rPr>
-      </w:pPr>
-    </w:p>
-    <w:p>
-      <w:pPr>
-        <w:pStyle w:val="Heading2"/>
-        <w:numPr>
-          <w:ilvl w:val="1"/>
-          <w:numId w:val="11"/>
-        </w:numPr>
-        <w:rPr>
-          <w:lang w:val="en-US"/>
-        </w:rPr>
-      </w:pPr>
-      <w:bookmarkStart w:id="29" w:name="_Toc392185568"/>
-      <w:r>
-        <w:rPr>
-          <w:lang w:val="en-US"/>
-        </w:rPr>
-        <w:t>Supplies</w:t>
-      </w:r>
-      <w:bookmarkEnd w:id="29"/>
-    </w:p>
-    <w:p>
-      <w:pPr>
-        <w:rPr>
-          <w:lang w:val="en-US"/>
-        </w:rPr>
-      </w:pPr>
-      <w:r>
-        <w:rPr>
-          <w:rFonts w:ascii="Calibri Light" w:hAnsi="Calibri Light"/>
-          <w:lang w:val="en-US"/>
-        </w:rPr>
-        <w:t>Supplies are obtained by searching for loot and by defeating enemy groups in combat.</w:t>
-      </w:r>
-    </w:p>
-    <w:p>
-      <w:pPr>
-        <w:pStyle w:val="Heading3"/>
-        <w:numPr>
-          <w:ilvl w:val="2"/>
-          <w:numId w:val="11"/>
-        </w:numPr>
-        <w:rPr>
-          <w:lang w:val="en-US"/>
-        </w:rPr>
-      </w:pPr>
-      <w:bookmarkStart w:id="30" w:name="_Toc392185569"/>
-      <w:r>
-        <w:rPr>
-          <w:lang w:val="en-US"/>
-        </w:rPr>
-        <w:t>Consumption</w:t>
-      </w:r>
-      <w:bookmarkEnd w:id="30"/>
-    </w:p>
-    <w:p>
-      <w:pPr>
-        <w:pStyle w:val="BodyText"/>
-        <w:rPr>
-          <w:rFonts w:ascii="Calibri Light" w:hAnsi="Calibri Light"/>
-          <w:lang w:val="en-US"/>
-        </w:rPr>
-      </w:pPr>
-      <w:r>
-        <w:rPr>
-          <w:rFonts w:ascii="Calibri Light" w:hAnsi="Calibri Light"/>
-          <w:lang w:val="en-US"/>
-        </w:rPr>
-        <w:t xml:space="preserve">Every night each member of your gang eats one unit of food. Each time your gang moves, each </w:t>
-      </w:r>
-      <w:r>
-        <w:rPr>
-          <w:rFonts w:ascii="Calibri Light" w:hAnsi="Calibri Light"/>
-          <w:lang w:val="en-US"/>
-        </w:rPr>
-        <w:tab/>
-        <w:t xml:space="preserve">vehicle consumes fuel equal to its fuel consumption. Healers require various amounts of medical </w:t>
-      </w:r>
-      <w:r>
-        <w:rPr>
-          <w:rFonts w:ascii="Calibri Light" w:hAnsi="Calibri Light"/>
-          <w:lang w:val="en-US"/>
-        </w:rPr>
-        <w:tab/>
-        <w:t xml:space="preserve">supplies in exchange for their services. Tires are consumed in repairing battle damage. Every time </w:t>
-      </w:r>
-      <w:r>
-        <w:rPr>
-          <w:rFonts w:ascii="Calibri Light" w:hAnsi="Calibri Light"/>
-          <w:lang w:val="en-US"/>
-        </w:rPr>
-        <w:tab/>
-        <w:t>a member of your gang fires a gun, one round of ammo is expended.</w:t>
-      </w:r>
-    </w:p>
-    <w:p>
-      <w:pPr>
-        <w:pStyle w:val="BodyText"/>
-      </w:pPr>
-    </w:p>
-    <w:p>
-      <w:pPr>
-        <w:pStyle w:val="Heading2"/>
-        <w:numPr>
-          <w:ilvl w:val="1"/>
-          <w:numId w:val="11"/>
-        </w:numPr>
-      </w:pPr>
-      <w:bookmarkStart w:id="31" w:name="_Toc392185570"/>
-      <w:r>
-        <w:t>People</w:t>
-      </w:r>
-      <w:bookmarkEnd w:id="31"/>
-    </w:p>
-    <w:p/>
-    <w:p>
-      <w:pPr>
-        <w:pStyle w:val="Heading3"/>
-        <w:numPr>
-          <w:ilvl w:val="2"/>
-          <w:numId w:val="11"/>
-        </w:numPr>
-      </w:pPr>
-      <w:bookmarkStart w:id="32" w:name="_Toc392185571"/>
-      <w:r>
-        <w:t>Gangs</w:t>
-      </w:r>
-      <w:bookmarkEnd w:id="32"/>
-    </w:p>
-    <w:p/>
-    <w:p>
-      <w:pPr>
-        <w:autoSpaceDE w:val="0"/>
-        <w:autoSpaceDN w:val="0"/>
-        <w:adjustRightInd w:val="0"/>
-        <w:spacing w:after="0" w:line="240" w:lineRule="auto"/>
-        <w:rPr>
-          <w:rFonts w:asciiTheme="majorHAnsi" w:hAnsiTheme="majorHAnsi" w:cs="Arial"/>
-          <w:b/>
-          <w:bCs/>
-          <w:color w:val="000000" w:themeColor="text1"/>
-        </w:rPr>
-      </w:pPr>
-      <w:r>
-        <w:rPr>
-          <w:rFonts w:asciiTheme="majorHAnsi" w:hAnsiTheme="majorHAnsi" w:cs="Arial"/>
-          <w:b/>
-          <w:bCs/>
-          <w:color w:val="000000" w:themeColor="text1"/>
-        </w:rPr>
-        <w:t>A Gang Members</w:t>
-      </w:r>
-    </w:p>
-    <w:p>
-      <w:pPr>
-        <w:autoSpaceDE w:val="0"/>
-        <w:autoSpaceDN w:val="0"/>
-        <w:adjustRightInd w:val="0"/>
-        <w:spacing w:after="0" w:line="240" w:lineRule="auto"/>
-        <w:rPr>
-          <w:rFonts w:asciiTheme="majorHAnsi" w:hAnsiTheme="majorHAnsi" w:cs="Arial"/>
-          <w:b/>
-          <w:bCs/>
-          <w:color w:val="000000" w:themeColor="text1"/>
-        </w:rPr>
-      </w:pPr>
-    </w:p>
-    <w:p>
-      <w:pPr>
-        <w:autoSpaceDE w:val="0"/>
-        <w:autoSpaceDN w:val="0"/>
-        <w:adjustRightInd w:val="0"/>
-        <w:spacing w:after="0" w:line="240" w:lineRule="auto"/>
-        <w:rPr>
-          <w:rFonts w:asciiTheme="majorHAnsi" w:hAnsiTheme="majorHAnsi" w:cs="Arial"/>
-          <w:color w:val="000000" w:themeColor="text1"/>
-        </w:rPr>
-      </w:pPr>
-      <w:r>
-        <w:rPr>
-          <w:rFonts w:asciiTheme="majorHAnsi" w:hAnsiTheme="majorHAnsi" w:cs="Arial"/>
-          <w:b/>
-          <w:bCs/>
-          <w:color w:val="000000" w:themeColor="text1"/>
-        </w:rPr>
-        <w:t xml:space="preserve">1. Quality. </w:t>
-      </w:r>
-      <w:r>
-        <w:rPr>
-          <w:rFonts w:asciiTheme="majorHAnsi" w:hAnsiTheme="majorHAnsi" w:cs="Arial"/>
-          <w:color w:val="000000" w:themeColor="text1"/>
-        </w:rPr>
-        <w:t>Almost all peopl</w:t>
-      </w:r>
-      <w:r>
-        <w:rPr>
-          <w:rFonts w:asciiTheme="majorHAnsi" w:hAnsiTheme="majorHAnsi" w:cs="Arial"/>
-          <w:color w:val="000000" w:themeColor="text1"/>
-        </w:rPr>
-        <w:t xml:space="preserve">e encountered </w:t>
-      </w:r>
-      <w:r>
-        <w:rPr>
-          <w:rFonts w:asciiTheme="majorHAnsi" w:hAnsiTheme="majorHAnsi" w:cs="Arial"/>
-          <w:color w:val="000000" w:themeColor="text1"/>
-        </w:rPr>
-        <w:t>will be rated Arms master, Bodyguard</w:t>
-      </w:r>
-      <w:r>
-        <w:rPr>
-          <w:rFonts w:asciiTheme="majorHAnsi" w:hAnsiTheme="majorHAnsi" w:cs="Arial"/>
-          <w:color w:val="000000" w:themeColor="text1"/>
-        </w:rPr>
-        <w:t xml:space="preserve">, </w:t>
-      </w:r>
-      <w:r>
-        <w:rPr>
-          <w:rFonts w:asciiTheme="majorHAnsi" w:hAnsiTheme="majorHAnsi" w:cs="Arial"/>
-          <w:color w:val="000000" w:themeColor="text1"/>
-        </w:rPr>
-        <w:t>Commando, Dragoon, or Escort, in order o</w:t>
-      </w:r>
-      <w:r>
-        <w:rPr>
-          <w:rFonts w:asciiTheme="majorHAnsi" w:hAnsiTheme="majorHAnsi" w:cs="Arial"/>
-          <w:color w:val="000000" w:themeColor="text1"/>
-        </w:rPr>
-        <w:t xml:space="preserve">f </w:t>
-      </w:r>
-      <w:r>
-        <w:rPr>
-          <w:rFonts w:asciiTheme="majorHAnsi" w:hAnsiTheme="majorHAnsi" w:cs="Arial"/>
-          <w:color w:val="000000" w:themeColor="text1"/>
-        </w:rPr>
-        <w:t>decreasing effectiveness. Th</w:t>
-      </w:r>
-      <w:r>
-        <w:rPr>
-          <w:rFonts w:asciiTheme="majorHAnsi" w:hAnsiTheme="majorHAnsi" w:cs="Arial"/>
-          <w:color w:val="000000" w:themeColor="text1"/>
-        </w:rPr>
-        <w:t xml:space="preserve">ey are often </w:t>
-      </w:r>
-      <w:r>
-        <w:rPr>
-          <w:rFonts w:asciiTheme="majorHAnsi" w:hAnsiTheme="majorHAnsi" w:cs="Arial"/>
-          <w:color w:val="000000" w:themeColor="text1"/>
-        </w:rPr>
-        <w:t xml:space="preserve">referred to as A B, </w:t>
-      </w:r>
-      <w:r>
-        <w:rPr>
-          <w:rFonts w:asciiTheme="majorHAnsi" w:hAnsiTheme="majorHAnsi" w:cs="Times New Roman"/>
-          <w:color w:val="000000" w:themeColor="text1"/>
-        </w:rPr>
-        <w:t xml:space="preserve">C, </w:t>
-      </w:r>
-      <w:r>
-        <w:rPr>
-          <w:rFonts w:asciiTheme="majorHAnsi" w:hAnsiTheme="majorHAnsi" w:cs="Arial"/>
-          <w:color w:val="000000" w:themeColor="text1"/>
-        </w:rPr>
-        <w:t>D, and E troops.</w:t>
-      </w:r>
-      <w:r>
-        <w:rPr>
-          <w:rFonts w:asciiTheme="majorHAnsi" w:hAnsiTheme="majorHAnsi" w:cs="Arial"/>
-          <w:color w:val="000000" w:themeColor="text1"/>
-        </w:rPr>
-        <w:t xml:space="preserve"> Members’</w:t>
-      </w:r>
-      <w:r>
-        <w:rPr>
-          <w:rFonts w:asciiTheme="majorHAnsi" w:hAnsiTheme="majorHAnsi" w:cs="Arial"/>
-          <w:color w:val="000000" w:themeColor="text1"/>
-        </w:rPr>
-        <w:t xml:space="preserve"> quality reflects how likely he is to</w:t>
-      </w:r>
-      <w:r>
-        <w:rPr>
-          <w:rFonts w:asciiTheme="majorHAnsi" w:hAnsiTheme="majorHAnsi" w:cs="Arial"/>
-          <w:color w:val="000000" w:themeColor="text1"/>
-        </w:rPr>
-        <w:t xml:space="preserve"> </w:t>
-      </w:r>
-      <w:r>
-        <w:rPr>
-          <w:rFonts w:asciiTheme="majorHAnsi" w:hAnsiTheme="majorHAnsi" w:cs="Arial"/>
-          <w:color w:val="000000" w:themeColor="text1"/>
-        </w:rPr>
-        <w:t>survive an event and his offensive and</w:t>
-      </w:r>
-      <w:r>
-        <w:rPr>
-          <w:rFonts w:asciiTheme="majorHAnsi" w:hAnsiTheme="majorHAnsi" w:cs="Arial"/>
-          <w:color w:val="000000" w:themeColor="text1"/>
-        </w:rPr>
-        <w:t xml:space="preserve"> </w:t>
-      </w:r>
-      <w:r>
-        <w:rPr>
-          <w:rFonts w:asciiTheme="majorHAnsi" w:hAnsiTheme="majorHAnsi" w:cs="Arial"/>
-          <w:color w:val="000000" w:themeColor="text1"/>
-        </w:rPr>
-        <w:t xml:space="preserve">defensive powers </w:t>
-      </w:r>
-      <w:r>
-        <w:rPr>
-          <w:rFonts w:asciiTheme="majorHAnsi" w:hAnsiTheme="majorHAnsi" w:cs="Arial"/>
-          <w:color w:val="000000" w:themeColor="text1"/>
-        </w:rPr>
-        <w:t xml:space="preserve">in </w:t>
-      </w:r>
-      <w:r>
-        <w:rPr>
-          <w:rFonts w:asciiTheme="majorHAnsi" w:hAnsiTheme="majorHAnsi" w:cs="Arial"/>
-          <w:color w:val="000000" w:themeColor="text1"/>
-        </w:rPr>
-        <w:t xml:space="preserve">combat After being </w:t>
-      </w:r>
-      <w:r>
-        <w:rPr>
-          <w:rFonts w:asciiTheme="majorHAnsi" w:hAnsiTheme="majorHAnsi" w:cs="Arial"/>
-          <w:color w:val="000000" w:themeColor="text1"/>
-        </w:rPr>
-        <w:t xml:space="preserve">in </w:t>
-      </w:r>
-      <w:r>
-        <w:rPr>
-          <w:rFonts w:asciiTheme="majorHAnsi" w:hAnsiTheme="majorHAnsi" w:cs="Arial"/>
-          <w:color w:val="000000" w:themeColor="text1"/>
-        </w:rPr>
-        <w:t xml:space="preserve">combat, some or all of your crew </w:t>
-      </w:r>
-      <w:r>
-        <w:rPr>
-          <w:rFonts w:asciiTheme="majorHAnsi" w:hAnsiTheme="majorHAnsi" w:cs="Arial"/>
-          <w:color w:val="000000" w:themeColor="text1"/>
-        </w:rPr>
-        <w:t xml:space="preserve">may </w:t>
-      </w:r>
-      <w:r>
-        <w:rPr>
-          <w:rFonts w:asciiTheme="majorHAnsi" w:hAnsiTheme="majorHAnsi" w:cs="Arial"/>
-          <w:color w:val="000000" w:themeColor="text1"/>
-        </w:rPr>
-        <w:t>promote to the next highest rating.</w:t>
-      </w:r>
-    </w:p>
-    <w:p>
-      <w:pPr>
-        <w:autoSpaceDE w:val="0"/>
-        <w:autoSpaceDN w:val="0"/>
-        <w:adjustRightInd w:val="0"/>
-        <w:spacing w:after="0" w:line="240" w:lineRule="auto"/>
-        <w:rPr>
-          <w:rFonts w:asciiTheme="majorHAnsi" w:hAnsiTheme="majorHAnsi" w:cs="Arial"/>
-          <w:color w:val="000000" w:themeColor="text1"/>
-        </w:rPr>
-      </w:pPr>
-    </w:p>
-    <w:p>
-      <w:pPr>
-        <w:pStyle w:val="ListParagraph"/>
-        <w:numPr>
-          <w:ilvl w:val="0"/>
-          <w:numId w:val="5"/>
-        </w:numPr>
-        <w:autoSpaceDE w:val="0"/>
-        <w:autoSpaceDN w:val="0"/>
-        <w:adjustRightInd w:val="0"/>
-        <w:spacing w:after="0" w:line="240" w:lineRule="auto"/>
-        <w:rPr>
-          <w:rFonts w:asciiTheme="majorHAnsi" w:hAnsiTheme="majorHAnsi" w:cs="Arial"/>
-          <w:color w:val="000000" w:themeColor="text1"/>
-        </w:rPr>
-      </w:pPr>
-      <w:r>
-        <w:rPr>
-          <w:rFonts w:asciiTheme="majorHAnsi" w:hAnsiTheme="majorHAnsi" w:cs="Arial"/>
-          <w:b/>
-          <w:bCs/>
-          <w:color w:val="000000" w:themeColor="text1"/>
         </w:rPr>
         <w:t xml:space="preserve">Recruiting. </w:t>
       </w:r>
@@ -14665,7 +14471,21 @@
           <w:rFonts w:asciiTheme="majorHAnsi" w:hAnsiTheme="majorHAnsi" w:cs="Arial"/>
           <w:color w:val="000000" w:themeColor="text1"/>
         </w:rPr>
-        <w:t>Gang members may be recruited by searching for people and sending envoys. The higher the quality of the prospective gang members the less likely they are to join your gang.</w:t>
+        <w:t xml:space="preserve">Gang members may be recruited by searching for </w:t>
+      </w:r>
+      <w:r>
+        <w:rPr>
+          <w:rFonts w:asciiTheme="majorHAnsi" w:hAnsiTheme="majorHAnsi" w:cs="Arial"/>
+          <w:color w:val="000000" w:themeColor="text1"/>
+        </w:rPr>
+        <w:t>people</w:t>
+      </w:r>
+      <w:r>
+        <w:rPr>
+          <w:rFonts w:asciiTheme="majorHAnsi" w:hAnsiTheme="majorHAnsi" w:cs="Arial"/>
+          <w:color w:val="000000" w:themeColor="text1"/>
+        </w:rPr>
+        <w:t>. The higher the quality of the prospective gang members the less likely they are to join your gang.</w:t>
       </w:r>
     </w:p>
     <w:p>
@@ -14996,7 +14816,7 @@
           <w:szCs w:val="22"/>
         </w:rPr>
       </w:pPr>
-      <w:bookmarkStart w:id="33" w:name="_Toc392185572"/>
+      <w:bookmarkStart w:id="31" w:name="_Toc392185572"/>
       <w:r>
         <w:rPr>
           <w:sz w:val="22"/>
@@ -15004,7 +14824,7 @@
         </w:rPr>
         <w:t>Encounters</w:t>
       </w:r>
-      <w:bookmarkEnd w:id="33"/>
+      <w:bookmarkEnd w:id="31"/>
     </w:p>
     <w:p>
       <w:pPr>
@@ -15095,7 +14915,6 @@
           <w:bCs/>
           <w:color w:val="000000" w:themeColor="text1"/>
         </w:rPr>
-        <w:lastRenderedPageBreak/>
         <w:t xml:space="preserve">1. Agents. </w:t>
       </w:r>
       <w:r>
@@ -15382,7 +15201,7 @@
         <w:pStyle w:val="ListParagraph"/>
         <w:numPr>
           <w:ilvl w:val="0"/>
-          <w:numId w:val="5"/>
+          <w:numId w:val="1"/>
         </w:numPr>
         <w:autoSpaceDE w:val="0"/>
         <w:autoSpaceDN w:val="0"/>
@@ -15548,6 +15367,7 @@
           <w:rFonts w:asciiTheme="majorHAnsi" w:hAnsiTheme="majorHAnsi" w:cs="Arial"/>
           <w:color w:val="000000" w:themeColor="text1"/>
         </w:rPr>
+        <w:lastRenderedPageBreak/>
         <w:t>b. Firing</w:t>
       </w:r>
       <w:r>
@@ -16107,7 +15927,7 @@
         <w:pStyle w:val="ListParagraph"/>
         <w:numPr>
           <w:ilvl w:val="0"/>
-          <w:numId w:val="5"/>
+          <w:numId w:val="1"/>
         </w:numPr>
         <w:autoSpaceDE w:val="0"/>
         <w:autoSpaceDN w:val="0"/>
@@ -16610,7 +16430,7 @@
         <w:pStyle w:val="ListParagraph"/>
         <w:numPr>
           <w:ilvl w:val="0"/>
-          <w:numId w:val="5"/>
+          <w:numId w:val="1"/>
         </w:numPr>
         <w:autoSpaceDE w:val="0"/>
         <w:autoSpaceDN w:val="0"/>
@@ -16740,7 +16560,23 @@
           <w:rFonts w:asciiTheme="majorHAnsi" w:hAnsiTheme="majorHAnsi" w:cs="Arial"/>
           <w:color w:val="000000" w:themeColor="text1"/>
         </w:rPr>
-        <w:t>troops. or the feared Terrorist Special</w:t>
+        <w:t xml:space="preserve">troops. </w:t>
+      </w:r>
+      <w:proofErr w:type="gramStart"/>
+      <w:r>
+        <w:rPr>
+          <w:rFonts w:asciiTheme="majorHAnsi" w:hAnsiTheme="majorHAnsi" w:cs="Arial"/>
+          <w:color w:val="000000" w:themeColor="text1"/>
+        </w:rPr>
+        <w:t>or</w:t>
+      </w:r>
+      <w:proofErr w:type="gramEnd"/>
+      <w:r>
+        <w:rPr>
+          <w:rFonts w:asciiTheme="majorHAnsi" w:hAnsiTheme="majorHAnsi" w:cs="Arial"/>
+          <w:color w:val="000000" w:themeColor="text1"/>
+        </w:rPr>
+        <w:t xml:space="preserve"> the feared Terrorist Special</w:t>
       </w:r>
     </w:p>
     <w:p>
@@ -16790,6 +16626,7 @@
           <w:rFonts w:asciiTheme="majorHAnsi" w:hAnsiTheme="majorHAnsi" w:cs="Arial"/>
           <w:color w:val="000000" w:themeColor="text1"/>
         </w:rPr>
+        <w:lastRenderedPageBreak/>
         <w:t xml:space="preserve">b. </w:t>
       </w:r>
       <w:r>
@@ -16867,13 +16704,13 @@
           <w:numId w:val="11"/>
         </w:numPr>
       </w:pPr>
-      <w:bookmarkStart w:id="34" w:name="_Toc389029638"/>
-      <w:bookmarkStart w:id="35" w:name="_Toc392185573"/>
+      <w:bookmarkStart w:id="32" w:name="_Toc389029638"/>
+      <w:bookmarkStart w:id="33" w:name="_Toc392185573"/>
       <w:r>
         <w:t>Interface Usage</w:t>
       </w:r>
-      <w:bookmarkEnd w:id="34"/>
-      <w:bookmarkEnd w:id="35"/>
+      <w:bookmarkEnd w:id="32"/>
+      <w:bookmarkEnd w:id="33"/>
       <w:r>
         <w:tab/>
       </w:r>
@@ -16889,16 +16726,16 @@
           <w:lang w:val="en-US"/>
         </w:rPr>
       </w:pPr>
-      <w:bookmarkStart w:id="36" w:name="_Toc389029639"/>
-      <w:bookmarkStart w:id="37" w:name="_Toc392185574"/>
+      <w:bookmarkStart w:id="34" w:name="_Toc389029639"/>
+      <w:bookmarkStart w:id="35" w:name="_Toc392185574"/>
       <w:r>
         <w:rPr>
           <w:lang w:val="en-US"/>
         </w:rPr>
         <w:t>Controls</w:t>
       </w:r>
-      <w:bookmarkEnd w:id="36"/>
-      <w:bookmarkEnd w:id="37"/>
+      <w:bookmarkEnd w:id="34"/>
+      <w:bookmarkEnd w:id="35"/>
     </w:p>
     <w:p>
       <w:r>
@@ -16914,13 +16751,13 @@
           <w:numId w:val="11"/>
         </w:numPr>
       </w:pPr>
-      <w:bookmarkStart w:id="38" w:name="_Toc389029640"/>
-      <w:bookmarkStart w:id="39" w:name="_Toc392185575"/>
+      <w:bookmarkStart w:id="36" w:name="_Toc389029640"/>
+      <w:bookmarkStart w:id="37" w:name="_Toc392185575"/>
       <w:r>
         <w:t>Menu and General Game Usage</w:t>
       </w:r>
-      <w:bookmarkEnd w:id="38"/>
-      <w:bookmarkEnd w:id="39"/>
+      <w:bookmarkEnd w:id="36"/>
+      <w:bookmarkEnd w:id="37"/>
     </w:p>
     <w:p>
       <w:pPr>
@@ -16933,23 +16770,16 @@
           <w:lang w:val="en-US"/>
         </w:rPr>
       </w:pPr>
-      <w:bookmarkStart w:id="40" w:name="_Toc389029641"/>
-      <w:bookmarkStart w:id="41" w:name="_Toc392185576"/>
+      <w:bookmarkStart w:id="38" w:name="_Toc389029641"/>
+      <w:bookmarkStart w:id="39" w:name="_Toc392185576"/>
       <w:r>
         <w:rPr>
           <w:lang w:val="en-US"/>
         </w:rPr>
         <w:t>Screen Descriptions</w:t>
       </w:r>
-      <w:bookmarkEnd w:id="40"/>
-      <w:bookmarkEnd w:id="41"/>
-    </w:p>
-    <w:p>
-      <w:pPr>
-        <w:rPr>
-          <w:lang w:val="en-US"/>
-        </w:rPr>
-      </w:pPr>
+      <w:bookmarkEnd w:id="38"/>
+      <w:bookmarkEnd w:id="39"/>
     </w:p>
     <w:p>
       <w:pPr>
@@ -17009,7 +16839,6 @@
           <w:sz w:val="24"/>
           <w:lang w:val="en-GB" w:eastAsia="en-GB"/>
         </w:rPr>
-        <w:lastRenderedPageBreak/>
         <w:drawing>
           <wp:inline distT="0" distB="0" distL="0" distR="0">
             <wp:extent cx="2095500" cy="2399428"/>
@@ -17116,7 +16945,7 @@
           <w:lang w:val="en-US"/>
         </w:rPr>
       </w:pPr>
-      <w:bookmarkStart w:id="42" w:name="_Toc392185577"/>
+      <w:bookmarkStart w:id="40" w:name="_Toc392185577"/>
       <w:r>
         <w:rPr>
           <w:lang w:val="en-US"/>
@@ -17124,7 +16953,7 @@
         <w:lastRenderedPageBreak/>
         <w:t>Game Flow Diagram</w:t>
       </w:r>
-      <w:bookmarkEnd w:id="42"/>
+      <w:bookmarkEnd w:id="40"/>
     </w:p>
     <w:p>
       <w:pPr>
@@ -17197,7 +17026,7 @@
           <w:lang w:val="en-US"/>
         </w:rPr>
       </w:pPr>
-      <w:bookmarkStart w:id="43" w:name="_Toc392185578"/>
+      <w:bookmarkStart w:id="41" w:name="_Toc392185578"/>
       <w:r>
         <w:rPr>
           <w:lang w:val="en-US"/>
@@ -17205,7 +17034,7 @@
         <w:lastRenderedPageBreak/>
         <w:t>Audio</w:t>
       </w:r>
-      <w:bookmarkEnd w:id="43"/>
+      <w:bookmarkEnd w:id="41"/>
     </w:p>
     <w:p>
       <w:pPr>
@@ -17218,14 +17047,14 @@
           <w:lang w:val="en-US"/>
         </w:rPr>
       </w:pPr>
-      <w:bookmarkStart w:id="44" w:name="_Toc392185579"/>
+      <w:bookmarkStart w:id="42" w:name="_Toc392185579"/>
       <w:r>
         <w:rPr>
           <w:lang w:val="en-US"/>
         </w:rPr>
         <w:t>SFX</w:t>
       </w:r>
-      <w:bookmarkEnd w:id="44"/>
+      <w:bookmarkEnd w:id="42"/>
     </w:p>
     <w:p>
       <w:pPr>
@@ -17251,14 +17080,14 @@
           <w:lang w:val="en-US"/>
         </w:rPr>
       </w:pPr>
-      <w:bookmarkStart w:id="45" w:name="_Toc392185580"/>
+      <w:bookmarkStart w:id="43" w:name="_Toc392185580"/>
       <w:r>
         <w:rPr>
           <w:lang w:val="en-US"/>
         </w:rPr>
         <w:t>Music</w:t>
       </w:r>
-      <w:bookmarkEnd w:id="45"/>
+      <w:bookmarkEnd w:id="43"/>
     </w:p>
     <w:p>
       <w:pPr>
@@ -17441,8 +17270,8 @@
   <w:abstractNum w:abstractNumId="1">
     <w:nsid w:val="04197001"/>
     <w:multiLevelType w:val="hybridMultilevel"/>
-    <w:tmpl w:val="67020D34"/>
-    <w:lvl w:ilvl="0" w:tplc="0409000F">
+    <w:tmpl w:val="C20A99BA"/>
+    <w:lvl w:ilvl="0" w:tplc="20167032">
       <w:start w:val="1"/>
       <w:numFmt w:val="decimal"/>
       <w:lvlText w:val="%1."/>
@@ -17450,6 +17279,9 @@
       <w:pPr>
         <w:ind w:left="360" w:hanging="360"/>
       </w:pPr>
+      <w:rPr>
+        <w:b/>
+      </w:rPr>
     </w:lvl>
     <w:lvl w:ilvl="1" w:tplc="04090019" w:tentative="1">
       <w:start w:val="1"/>
@@ -19285,6 +19117,7 @@
   <w:style w:type="character" w:default="1" w:styleId="DefaultParagraphFont">
     <w:name w:val="Default Paragraph Font"/>
     <w:uiPriority w:val="1"/>
+    <w:semiHidden/>
     <w:unhideWhenUsed/>
   </w:style>
   <w:style w:type="table" w:default="1" w:styleId="TableNormal">
@@ -20041,7 +19874,7 @@
 </file>
 
 <file path=customXml/itemProps2.xml><?xml version="1.0" encoding="utf-8"?>
-<ds:datastoreItem xmlns:ds="http://schemas.openxmlformats.org/officeDocument/2006/customXml" ds:itemID="{5BACBDE1-8710-4E31-BFE0-C3455397CB47}">
+<ds:datastoreItem xmlns:ds="http://schemas.openxmlformats.org/officeDocument/2006/customXml" ds:itemID="{4FEA82F4-456B-411F-B494-E992975F287A}">
   <ds:schemaRefs>
     <ds:schemaRef ds:uri="http://schemas.openxmlformats.org/officeDocument/2006/bibliography"/>
   </ds:schemaRefs>

</xml_diff>